<commit_message>
simplify model and update plots
</commit_message>
<xml_diff>
--- a/drafts/growth_allometry_note.docx
+++ b/drafts/growth_allometry_note.docx
@@ -106,15 +106,7 @@
           <w:rFonts w:cstheme="minorHAnsi"/>
           <w:lang w:val="sv-SE"/>
         </w:rPr>
-        <w:t xml:space="preserve">, Jan </w:t>
-      </w:r>
-      <w:proofErr w:type="spellStart"/>
-      <w:r>
-        <w:rPr>
-          <w:rFonts w:cstheme="minorHAnsi"/>
-          <w:lang w:val="sv-SE"/>
-        </w:rPr>
-        <w:t>Ohlberger</w:t>
+        <w:t>, Jan Ohlberger</w:t>
       </w:r>
       <w:r>
         <w:rPr>
@@ -124,21 +116,12 @@
         </w:rPr>
         <w:t>b</w:t>
       </w:r>
-      <w:proofErr w:type="spellEnd"/>
       <w:r>
         <w:rPr>
           <w:rFonts w:cstheme="minorHAnsi"/>
           <w:lang w:val="sv-SE"/>
         </w:rPr>
-        <w:t xml:space="preserve">, Anna </w:t>
-      </w:r>
-      <w:proofErr w:type="spellStart"/>
-      <w:r>
-        <w:rPr>
-          <w:rFonts w:cstheme="minorHAnsi"/>
-          <w:lang w:val="sv-SE"/>
-        </w:rPr>
-        <w:t>Gårdmark</w:t>
+        <w:t>, Anna Gårdmark</w:t>
       </w:r>
       <w:r>
         <w:rPr>
@@ -148,7 +131,6 @@
         </w:rPr>
         <w:t>c</w:t>
       </w:r>
-      <w:proofErr w:type="spellEnd"/>
     </w:p>
     <w:p>
       <w:pPr>
@@ -176,23 +158,7 @@
         <w:t xml:space="preserve">a </w:t>
       </w:r>
       <w:r>
-        <w:t xml:space="preserve">Swedish University of Agricultural Sciences, Department of Aquatic Resources, Institute of Coastal Research, </w:t>
-      </w:r>
-      <w:proofErr w:type="spellStart"/>
-      <w:r>
-        <w:t>Skolgatan</w:t>
-      </w:r>
-      <w:proofErr w:type="spellEnd"/>
-      <w:r>
-        <w:t xml:space="preserve"> 6, </w:t>
-      </w:r>
-      <w:proofErr w:type="spellStart"/>
-      <w:r>
-        <w:t>Öregrund</w:t>
-      </w:r>
-      <w:proofErr w:type="spellEnd"/>
-      <w:r>
-        <w:t xml:space="preserve"> 742 42, Sweden</w:t>
+        <w:t>Swedish University of Agricultural Sciences, Department of Aquatic Resources, Institute of Coastal Research, Skolgatan 6, Öregrund 742 42, Sweden</w:t>
       </w:r>
     </w:p>
     <w:p>
@@ -226,23 +192,7 @@
         <w:t xml:space="preserve">c </w:t>
       </w:r>
       <w:r>
-        <w:t xml:space="preserve">Swedish University of Agricultural Sciences, Department of Aquatic Resources, </w:t>
-      </w:r>
-      <w:proofErr w:type="spellStart"/>
-      <w:r>
-        <w:t>Skolgatan</w:t>
-      </w:r>
-      <w:proofErr w:type="spellEnd"/>
-      <w:r>
-        <w:t xml:space="preserve"> 6, SE-742 42 </w:t>
-      </w:r>
-      <w:proofErr w:type="spellStart"/>
-      <w:r>
-        <w:t>Öregrund</w:t>
-      </w:r>
-      <w:proofErr w:type="spellEnd"/>
-      <w:r>
-        <w:t xml:space="preserve">, Sweden </w:t>
+        <w:t xml:space="preserve">Swedish University of Agricultural Sciences, Department of Aquatic Resources, Skolgatan 6, SE-742 42 Öregrund, Sweden </w:t>
       </w:r>
     </w:p>
     <w:p>
@@ -1572,20 +1522,10 @@
         <w:t>Results</w:t>
       </w:r>
     </w:p>
-    <w:p>
-      <w:pPr>
-        <w:spacing w:line="480" w:lineRule="auto"/>
-        <w:contextualSpacing/>
-        <w:jc w:val="both"/>
-      </w:pPr>
-      <w:r>
-        <w:lastRenderedPageBreak/>
-        <w:t>Results</w:t>
-      </w:r>
-    </w:p>
     <w:tbl>
       <w:tblPr>
         <w:tblW w:w="0" w:type="auto"/>
+        <w:shd w:val="clear" w:color="auto" w:fill="FFFFFF"/>
         <w:tblCellMar>
           <w:top w:w="15" w:type="dxa"/>
           <w:left w:w="15" w:type="dxa"/>
@@ -1595,9 +1535,9 @@
         <w:tblLook w:val="04A0" w:firstRow="1" w:lastRow="0" w:firstColumn="1" w:lastColumn="0" w:noHBand="0" w:noVBand="1"/>
       </w:tblPr>
       <w:tblGrid>
-        <w:gridCol w:w="3186"/>
-        <w:gridCol w:w="964"/>
-        <w:gridCol w:w="1466"/>
+        <w:gridCol w:w="2807"/>
+        <w:gridCol w:w="910"/>
+        <w:gridCol w:w="1429"/>
       </w:tblGrid>
       <w:tr>
         <w:tc>
@@ -1606,6 +1546,7 @@
             <w:tcBorders>
               <w:top w:val="double" w:sz="6" w:space="0" w:color="auto"/>
             </w:tcBorders>
+            <w:shd w:val="clear" w:color="auto" w:fill="FFFFFF"/>
             <w:tcMar>
               <w:top w:w="113" w:type="dxa"/>
               <w:left w:w="113" w:type="dxa"/>
@@ -1618,20 +1559,27 @@
           <w:p>
             <w:pPr>
               <w:rPr>
-                <w:rFonts w:eastAsia="Times New Roman"/>
+                <w:rFonts w:ascii="Helvetica Neue" w:eastAsia="Times New Roman" w:hAnsi="Helvetica Neue"/>
                 <w:b/>
                 <w:bCs/>
+                <w:color w:val="333333"/>
+                <w:sz w:val="21"/>
+                <w:szCs w:val="21"/>
                 <w:lang w:val="en-SE" w:eastAsia="en-GB"/>
               </w:rPr>
             </w:pPr>
             <w:r>
               <w:rPr>
-                <w:rFonts w:eastAsia="Times New Roman"/>
+                <w:rFonts w:ascii="Helvetica Neue" w:eastAsia="Times New Roman" w:hAnsi="Helvetica Neue"/>
                 <w:b/>
                 <w:bCs/>
-                <w:lang w:val="en-SE" w:eastAsia="en-GB"/>
-              </w:rPr>
-              <w:t xml:space="preserve">  </w:t>
+                <w:color w:val="333333"/>
+                <w:sz w:val="21"/>
+                <w:szCs w:val="21"/>
+                <w:lang w:val="en-SE" w:eastAsia="en-GB"/>
+              </w:rPr>
+              <w:lastRenderedPageBreak/>
+              <w:t> </w:t>
             </w:r>
           </w:p>
         </w:tc>
@@ -1642,6 +1590,7 @@
             <w:tcBorders>
               <w:top w:val="double" w:sz="6" w:space="0" w:color="auto"/>
             </w:tcBorders>
+            <w:shd w:val="clear" w:color="auto" w:fill="FFFFFF"/>
             <w:tcMar>
               <w:top w:w="113" w:type="dxa"/>
               <w:left w:w="113" w:type="dxa"/>
@@ -1655,20 +1604,26 @@
             <w:pPr>
               <w:jc w:val="center"/>
               <w:rPr>
-                <w:rFonts w:eastAsia="Times New Roman"/>
+                <w:rFonts w:ascii="Helvetica Neue" w:eastAsia="Times New Roman" w:hAnsi="Helvetica Neue"/>
                 <w:b/>
                 <w:bCs/>
+                <w:color w:val="333333"/>
+                <w:sz w:val="21"/>
+                <w:szCs w:val="21"/>
                 <w:lang w:val="en-SE" w:eastAsia="en-GB"/>
               </w:rPr>
             </w:pPr>
             <w:r>
               <w:rPr>
-                <w:rFonts w:eastAsia="Times New Roman"/>
+                <w:rFonts w:ascii="Helvetica Neue" w:eastAsia="Times New Roman" w:hAnsi="Helvetica Neue"/>
                 <w:b/>
                 <w:bCs/>
-                <w:lang w:val="en-SE" w:eastAsia="en-GB"/>
-              </w:rPr>
-              <w:t xml:space="preserve">log y </w:t>
+                <w:color w:val="333333"/>
+                <w:sz w:val="21"/>
+                <w:szCs w:val="21"/>
+                <w:lang w:val="en-SE" w:eastAsia="en-GB"/>
+              </w:rPr>
+              <w:t>log y</w:t>
             </w:r>
           </w:p>
         </w:tc>
@@ -1680,26 +1635,39 @@
             <w:tcBorders>
               <w:bottom w:val="single" w:sz="6" w:space="0" w:color="auto"/>
             </w:tcBorders>
+            <w:shd w:val="clear" w:color="auto" w:fill="FFFFFF"/>
+            <w:tcMar>
+              <w:top w:w="0" w:type="dxa"/>
+              <w:left w:w="0" w:type="dxa"/>
+              <w:bottom w:w="0" w:type="dxa"/>
+              <w:right w:w="0" w:type="dxa"/>
+            </w:tcMar>
             <w:vAlign w:val="center"/>
             <w:hideMark/>
           </w:tcPr>
           <w:p>
             <w:pPr>
               <w:rPr>
-                <w:rFonts w:eastAsia="Times New Roman"/>
+                <w:rFonts w:ascii="Helvetica Neue" w:eastAsia="Times New Roman" w:hAnsi="Helvetica Neue"/>
                 <w:i/>
                 <w:iCs/>
+                <w:color w:val="333333"/>
+                <w:sz w:val="21"/>
+                <w:szCs w:val="21"/>
                 <w:lang w:val="en-SE" w:eastAsia="en-GB"/>
               </w:rPr>
             </w:pPr>
             <w:r>
               <w:rPr>
-                <w:rFonts w:eastAsia="Times New Roman"/>
+                <w:rFonts w:ascii="Helvetica Neue" w:eastAsia="Times New Roman" w:hAnsi="Helvetica Neue"/>
                 <w:i/>
                 <w:iCs/>
-                <w:lang w:val="en-SE" w:eastAsia="en-GB"/>
-              </w:rPr>
-              <w:t xml:space="preserve">Predictors </w:t>
+                <w:color w:val="333333"/>
+                <w:sz w:val="21"/>
+                <w:szCs w:val="21"/>
+                <w:lang w:val="en-SE" w:eastAsia="en-GB"/>
+              </w:rPr>
+              <w:t>Predictors</w:t>
             </w:r>
           </w:p>
         </w:tc>
@@ -1709,6 +1677,13 @@
             <w:tcBorders>
               <w:bottom w:val="single" w:sz="6" w:space="0" w:color="auto"/>
             </w:tcBorders>
+            <w:shd w:val="clear" w:color="auto" w:fill="FFFFFF"/>
+            <w:tcMar>
+              <w:top w:w="0" w:type="dxa"/>
+              <w:left w:w="0" w:type="dxa"/>
+              <w:bottom w:w="0" w:type="dxa"/>
+              <w:right w:w="0" w:type="dxa"/>
+            </w:tcMar>
             <w:vAlign w:val="center"/>
             <w:hideMark/>
           </w:tcPr>
@@ -1716,20 +1691,26 @@
             <w:pPr>
               <w:jc w:val="center"/>
               <w:rPr>
-                <w:rFonts w:eastAsia="Times New Roman"/>
+                <w:rFonts w:ascii="Helvetica Neue" w:eastAsia="Times New Roman" w:hAnsi="Helvetica Neue"/>
                 <w:i/>
                 <w:iCs/>
+                <w:color w:val="333333"/>
+                <w:sz w:val="21"/>
+                <w:szCs w:val="21"/>
                 <w:lang w:val="en-SE" w:eastAsia="en-GB"/>
               </w:rPr>
             </w:pPr>
             <w:r>
               <w:rPr>
-                <w:rFonts w:eastAsia="Times New Roman"/>
+                <w:rFonts w:ascii="Helvetica Neue" w:eastAsia="Times New Roman" w:hAnsi="Helvetica Neue"/>
                 <w:i/>
                 <w:iCs/>
-                <w:lang w:val="en-SE" w:eastAsia="en-GB"/>
-              </w:rPr>
-              <w:t xml:space="preserve">Estimates </w:t>
+                <w:color w:val="333333"/>
+                <w:sz w:val="21"/>
+                <w:szCs w:val="21"/>
+                <w:lang w:val="en-SE" w:eastAsia="en-GB"/>
+              </w:rPr>
+              <w:t>Estimates</w:t>
             </w:r>
           </w:p>
         </w:tc>
@@ -1739,6 +1720,13 @@
             <w:tcBorders>
               <w:bottom w:val="single" w:sz="6" w:space="0" w:color="auto"/>
             </w:tcBorders>
+            <w:shd w:val="clear" w:color="auto" w:fill="FFFFFF"/>
+            <w:tcMar>
+              <w:top w:w="0" w:type="dxa"/>
+              <w:left w:w="0" w:type="dxa"/>
+              <w:bottom w:w="0" w:type="dxa"/>
+              <w:right w:w="0" w:type="dxa"/>
+            </w:tcMar>
             <w:vAlign w:val="center"/>
             <w:hideMark/>
           </w:tcPr>
@@ -1746,20 +1734,26 @@
             <w:pPr>
               <w:jc w:val="center"/>
               <w:rPr>
-                <w:rFonts w:eastAsia="Times New Roman"/>
+                <w:rFonts w:ascii="Helvetica Neue" w:eastAsia="Times New Roman" w:hAnsi="Helvetica Neue"/>
                 <w:i/>
                 <w:iCs/>
+                <w:color w:val="333333"/>
+                <w:sz w:val="21"/>
+                <w:szCs w:val="21"/>
                 <w:lang w:val="en-SE" w:eastAsia="en-GB"/>
               </w:rPr>
             </w:pPr>
             <w:r>
               <w:rPr>
-                <w:rFonts w:eastAsia="Times New Roman"/>
+                <w:rFonts w:ascii="Helvetica Neue" w:eastAsia="Times New Roman" w:hAnsi="Helvetica Neue"/>
                 <w:i/>
                 <w:iCs/>
-                <w:lang w:val="en-SE" w:eastAsia="en-GB"/>
-              </w:rPr>
-              <w:t xml:space="preserve">CI (95%) </w:t>
+                <w:color w:val="333333"/>
+                <w:sz w:val="21"/>
+                <w:szCs w:val="21"/>
+                <w:lang w:val="en-SE" w:eastAsia="en-GB"/>
+              </w:rPr>
+              <w:t>CI (95%)</w:t>
             </w:r>
           </w:p>
         </w:tc>
@@ -1768,6 +1762,7 @@
         <w:tc>
           <w:tcPr>
             <w:tcW w:w="0" w:type="auto"/>
+            <w:shd w:val="clear" w:color="auto" w:fill="FFFFFF"/>
             <w:tcMar>
               <w:top w:w="113" w:type="dxa"/>
               <w:left w:w="113" w:type="dxa"/>
@@ -1779,22 +1774,29 @@
           <w:p>
             <w:pPr>
               <w:rPr>
-                <w:rFonts w:eastAsia="Times New Roman"/>
+                <w:rFonts w:ascii="Helvetica Neue" w:eastAsia="Times New Roman" w:hAnsi="Helvetica Neue"/>
+                <w:color w:val="333333"/>
+                <w:sz w:val="21"/>
+                <w:szCs w:val="21"/>
                 <w:lang w:val="en-SE" w:eastAsia="en-GB"/>
               </w:rPr>
             </w:pPr>
             <w:r>
               <w:rPr>
-                <w:rFonts w:eastAsia="Times New Roman"/>
-                <w:lang w:val="en-SE" w:eastAsia="en-GB"/>
-              </w:rPr>
-              <w:t xml:space="preserve">Intercept </w:t>
+                <w:rFonts w:ascii="Helvetica Neue" w:eastAsia="Times New Roman" w:hAnsi="Helvetica Neue"/>
+                <w:color w:val="333333"/>
+                <w:sz w:val="21"/>
+                <w:szCs w:val="21"/>
+                <w:lang w:val="en-SE" w:eastAsia="en-GB"/>
+              </w:rPr>
+              <w:t>Intercept</w:t>
             </w:r>
           </w:p>
         </w:tc>
         <w:tc>
           <w:tcPr>
             <w:tcW w:w="0" w:type="auto"/>
+            <w:shd w:val="clear" w:color="auto" w:fill="FFFFFF"/>
             <w:tcMar>
               <w:top w:w="113" w:type="dxa"/>
               <w:left w:w="113" w:type="dxa"/>
@@ -1807,22 +1809,29 @@
             <w:pPr>
               <w:jc w:val="center"/>
               <w:rPr>
-                <w:rFonts w:eastAsia="Times New Roman"/>
+                <w:rFonts w:ascii="Helvetica Neue" w:eastAsia="Times New Roman" w:hAnsi="Helvetica Neue"/>
+                <w:color w:val="333333"/>
+                <w:sz w:val="21"/>
+                <w:szCs w:val="21"/>
                 <w:lang w:val="en-SE" w:eastAsia="en-GB"/>
               </w:rPr>
             </w:pPr>
             <w:r>
               <w:rPr>
-                <w:rFonts w:eastAsia="Times New Roman"/>
-                <w:lang w:val="en-SE" w:eastAsia="en-GB"/>
-              </w:rPr>
-              <w:t xml:space="preserve">12.27 </w:t>
+                <w:rFonts w:ascii="Helvetica Neue" w:eastAsia="Times New Roman" w:hAnsi="Helvetica Neue"/>
+                <w:color w:val="333333"/>
+                <w:sz w:val="21"/>
+                <w:szCs w:val="21"/>
+                <w:lang w:val="en-SE" w:eastAsia="en-GB"/>
+              </w:rPr>
+              <w:t>0.63</w:t>
             </w:r>
           </w:p>
         </w:tc>
         <w:tc>
           <w:tcPr>
             <w:tcW w:w="0" w:type="auto"/>
+            <w:shd w:val="clear" w:color="auto" w:fill="FFFFFF"/>
             <w:tcMar>
               <w:top w:w="113" w:type="dxa"/>
               <w:left w:w="113" w:type="dxa"/>
@@ -1835,16 +1844,22 @@
             <w:pPr>
               <w:jc w:val="center"/>
               <w:rPr>
-                <w:rFonts w:eastAsia="Times New Roman"/>
+                <w:rFonts w:ascii="Helvetica Neue" w:eastAsia="Times New Roman" w:hAnsi="Helvetica Neue"/>
+                <w:color w:val="333333"/>
+                <w:sz w:val="21"/>
+                <w:szCs w:val="21"/>
                 <w:lang w:val="en-SE" w:eastAsia="en-GB"/>
               </w:rPr>
             </w:pPr>
             <w:r>
               <w:rPr>
-                <w:rFonts w:eastAsia="Times New Roman"/>
-                <w:lang w:val="en-SE" w:eastAsia="en-GB"/>
-              </w:rPr>
-              <w:t xml:space="preserve">3.35 – 21.19 </w:t>
+                <w:rFonts w:ascii="Helvetica Neue" w:eastAsia="Times New Roman" w:hAnsi="Helvetica Neue"/>
+                <w:color w:val="333333"/>
+                <w:sz w:val="21"/>
+                <w:szCs w:val="21"/>
+                <w:lang w:val="en-SE" w:eastAsia="en-GB"/>
+              </w:rPr>
+              <w:t>0.29 – 0.96</w:t>
             </w:r>
           </w:p>
         </w:tc>
@@ -1853,6 +1868,7 @@
         <w:tc>
           <w:tcPr>
             <w:tcW w:w="0" w:type="auto"/>
+            <w:shd w:val="clear" w:color="auto" w:fill="FFFFFF"/>
             <w:tcMar>
               <w:top w:w="113" w:type="dxa"/>
               <w:left w:w="113" w:type="dxa"/>
@@ -1864,22 +1880,29 @@
           <w:p>
             <w:pPr>
               <w:rPr>
-                <w:rFonts w:eastAsia="Times New Roman"/>
+                <w:rFonts w:ascii="Helvetica Neue" w:eastAsia="Times New Roman" w:hAnsi="Helvetica Neue"/>
+                <w:color w:val="333333"/>
+                <w:sz w:val="21"/>
+                <w:szCs w:val="21"/>
                 <w:lang w:val="en-SE" w:eastAsia="en-GB"/>
               </w:rPr>
             </w:pPr>
             <w:r>
               <w:rPr>
-                <w:rFonts w:eastAsia="Times New Roman"/>
-                <w:lang w:val="en-SE" w:eastAsia="en-GB"/>
-              </w:rPr>
-              <w:t xml:space="preserve">log mass intra </w:t>
+                <w:rFonts w:ascii="Helvetica Neue" w:eastAsia="Times New Roman" w:hAnsi="Helvetica Neue"/>
+                <w:color w:val="333333"/>
+                <w:sz w:val="21"/>
+                <w:szCs w:val="21"/>
+                <w:lang w:val="en-SE" w:eastAsia="en-GB"/>
+              </w:rPr>
+              <w:t>log mass ct</w:t>
             </w:r>
           </w:p>
         </w:tc>
         <w:tc>
           <w:tcPr>
             <w:tcW w:w="0" w:type="auto"/>
+            <w:shd w:val="clear" w:color="auto" w:fill="FFFFFF"/>
             <w:tcMar>
               <w:top w:w="113" w:type="dxa"/>
               <w:left w:w="113" w:type="dxa"/>
@@ -1892,22 +1915,29 @@
             <w:pPr>
               <w:jc w:val="center"/>
               <w:rPr>
-                <w:rFonts w:eastAsia="Times New Roman"/>
+                <w:rFonts w:ascii="Helvetica Neue" w:eastAsia="Times New Roman" w:hAnsi="Helvetica Neue"/>
+                <w:color w:val="333333"/>
+                <w:sz w:val="21"/>
+                <w:szCs w:val="21"/>
                 <w:lang w:val="en-SE" w:eastAsia="en-GB"/>
               </w:rPr>
             </w:pPr>
             <w:r>
               <w:rPr>
-                <w:rFonts w:eastAsia="Times New Roman"/>
-                <w:lang w:val="en-SE" w:eastAsia="en-GB"/>
-              </w:rPr>
-              <w:t xml:space="preserve">-0.10 </w:t>
+                <w:rFonts w:ascii="Helvetica Neue" w:eastAsia="Times New Roman" w:hAnsi="Helvetica Neue"/>
+                <w:color w:val="333333"/>
+                <w:sz w:val="21"/>
+                <w:szCs w:val="21"/>
+                <w:lang w:val="en-SE" w:eastAsia="en-GB"/>
+              </w:rPr>
+              <w:t>-0.37</w:t>
             </w:r>
           </w:p>
         </w:tc>
         <w:tc>
           <w:tcPr>
             <w:tcW w:w="0" w:type="auto"/>
+            <w:shd w:val="clear" w:color="auto" w:fill="FFFFFF"/>
             <w:tcMar>
               <w:top w:w="113" w:type="dxa"/>
               <w:left w:w="113" w:type="dxa"/>
@@ -1920,16 +1950,22 @@
             <w:pPr>
               <w:jc w:val="center"/>
               <w:rPr>
-                <w:rFonts w:eastAsia="Times New Roman"/>
+                <w:rFonts w:ascii="Helvetica Neue" w:eastAsia="Times New Roman" w:hAnsi="Helvetica Neue"/>
+                <w:color w:val="333333"/>
+                <w:sz w:val="21"/>
+                <w:szCs w:val="21"/>
                 <w:lang w:val="en-SE" w:eastAsia="en-GB"/>
               </w:rPr>
             </w:pPr>
             <w:r>
               <w:rPr>
-                <w:rFonts w:eastAsia="Times New Roman"/>
-                <w:lang w:val="en-SE" w:eastAsia="en-GB"/>
-              </w:rPr>
-              <w:t xml:space="preserve">-0.32 – 0.11 </w:t>
+                <w:rFonts w:ascii="Helvetica Neue" w:eastAsia="Times New Roman" w:hAnsi="Helvetica Neue"/>
+                <w:color w:val="333333"/>
+                <w:sz w:val="21"/>
+                <w:szCs w:val="21"/>
+                <w:lang w:val="en-SE" w:eastAsia="en-GB"/>
+              </w:rPr>
+              <w:t>-0.40 – -0.33</w:t>
             </w:r>
           </w:p>
         </w:tc>
@@ -1938,6 +1974,7 @@
         <w:tc>
           <w:tcPr>
             <w:tcW w:w="0" w:type="auto"/>
+            <w:shd w:val="clear" w:color="auto" w:fill="FFFFFF"/>
             <w:tcMar>
               <w:top w:w="113" w:type="dxa"/>
               <w:left w:w="113" w:type="dxa"/>
@@ -1949,22 +1986,29 @@
           <w:p>
             <w:pPr>
               <w:rPr>
-                <w:rFonts w:eastAsia="Times New Roman"/>
+                <w:rFonts w:ascii="Helvetica Neue" w:eastAsia="Times New Roman" w:hAnsi="Helvetica Neue"/>
+                <w:color w:val="333333"/>
+                <w:sz w:val="21"/>
+                <w:szCs w:val="21"/>
                 <w:lang w:val="en-SE" w:eastAsia="en-GB"/>
               </w:rPr>
             </w:pPr>
             <w:r>
               <w:rPr>
-                <w:rFonts w:eastAsia="Times New Roman"/>
-                <w:lang w:val="en-SE" w:eastAsia="en-GB"/>
-              </w:rPr>
-              <w:t xml:space="preserve">temp arr intra </w:t>
+                <w:rFonts w:ascii="Helvetica Neue" w:eastAsia="Times New Roman" w:hAnsi="Helvetica Neue"/>
+                <w:color w:val="333333"/>
+                <w:sz w:val="21"/>
+                <w:szCs w:val="21"/>
+                <w:lang w:val="en-SE" w:eastAsia="en-GB"/>
+              </w:rPr>
+              <w:t>temp arr ct</w:t>
             </w:r>
           </w:p>
         </w:tc>
         <w:tc>
           <w:tcPr>
             <w:tcW w:w="0" w:type="auto"/>
+            <w:shd w:val="clear" w:color="auto" w:fill="FFFFFF"/>
             <w:tcMar>
               <w:top w:w="113" w:type="dxa"/>
               <w:left w:w="113" w:type="dxa"/>
@@ -1977,22 +2021,29 @@
             <w:pPr>
               <w:jc w:val="center"/>
               <w:rPr>
-                <w:rFonts w:eastAsia="Times New Roman"/>
+                <w:rFonts w:ascii="Helvetica Neue" w:eastAsia="Times New Roman" w:hAnsi="Helvetica Neue"/>
+                <w:color w:val="333333"/>
+                <w:sz w:val="21"/>
+                <w:szCs w:val="21"/>
                 <w:lang w:val="en-SE" w:eastAsia="en-GB"/>
               </w:rPr>
             </w:pPr>
             <w:r>
               <w:rPr>
-                <w:rFonts w:eastAsia="Times New Roman"/>
-                <w:lang w:val="en-SE" w:eastAsia="en-GB"/>
-              </w:rPr>
-              <w:t xml:space="preserve">0.01 </w:t>
+                <w:rFonts w:ascii="Helvetica Neue" w:eastAsia="Times New Roman" w:hAnsi="Helvetica Neue"/>
+                <w:color w:val="333333"/>
+                <w:sz w:val="21"/>
+                <w:szCs w:val="21"/>
+                <w:lang w:val="en-SE" w:eastAsia="en-GB"/>
+              </w:rPr>
+              <w:t>-0.61</w:t>
             </w:r>
           </w:p>
         </w:tc>
         <w:tc>
           <w:tcPr>
             <w:tcW w:w="0" w:type="auto"/>
+            <w:shd w:val="clear" w:color="auto" w:fill="FFFFFF"/>
             <w:tcMar>
               <w:top w:w="113" w:type="dxa"/>
               <w:left w:w="113" w:type="dxa"/>
@@ -2005,16 +2056,22 @@
             <w:pPr>
               <w:jc w:val="center"/>
               <w:rPr>
-                <w:rFonts w:eastAsia="Times New Roman"/>
+                <w:rFonts w:ascii="Helvetica Neue" w:eastAsia="Times New Roman" w:hAnsi="Helvetica Neue"/>
+                <w:color w:val="333333"/>
+                <w:sz w:val="21"/>
+                <w:szCs w:val="21"/>
                 <w:lang w:val="en-SE" w:eastAsia="en-GB"/>
               </w:rPr>
             </w:pPr>
             <w:r>
               <w:rPr>
-                <w:rFonts w:eastAsia="Times New Roman"/>
-                <w:lang w:val="en-SE" w:eastAsia="en-GB"/>
-              </w:rPr>
-              <w:t xml:space="preserve">-0.23 – 0.25 </w:t>
+                <w:rFonts w:ascii="Helvetica Neue" w:eastAsia="Times New Roman" w:hAnsi="Helvetica Neue"/>
+                <w:color w:val="333333"/>
+                <w:sz w:val="21"/>
+                <w:szCs w:val="21"/>
+                <w:lang w:val="en-SE" w:eastAsia="en-GB"/>
+              </w:rPr>
+              <w:t>-0.71 – -0.51</w:t>
             </w:r>
           </w:p>
         </w:tc>
@@ -2023,6 +2080,7 @@
         <w:tc>
           <w:tcPr>
             <w:tcW w:w="0" w:type="auto"/>
+            <w:shd w:val="clear" w:color="auto" w:fill="FFFFFF"/>
             <w:tcMar>
               <w:top w:w="113" w:type="dxa"/>
               <w:left w:w="113" w:type="dxa"/>
@@ -2034,22 +2092,29 @@
           <w:p>
             <w:pPr>
               <w:rPr>
-                <w:rFonts w:eastAsia="Times New Roman"/>
+                <w:rFonts w:ascii="Helvetica Neue" w:eastAsia="Times New Roman" w:hAnsi="Helvetica Neue"/>
+                <w:color w:val="333333"/>
+                <w:sz w:val="21"/>
+                <w:szCs w:val="21"/>
                 <w:lang w:val="en-SE" w:eastAsia="en-GB"/>
               </w:rPr>
             </w:pPr>
             <w:r>
               <w:rPr>
-                <w:rFonts w:eastAsia="Times New Roman"/>
-                <w:lang w:val="en-SE" w:eastAsia="en-GB"/>
-              </w:rPr>
-              <w:t xml:space="preserve">log mass </w:t>
+                <w:rFonts w:ascii="Helvetica Neue" w:eastAsia="Times New Roman" w:hAnsi="Helvetica Neue"/>
+                <w:color w:val="333333"/>
+                <w:sz w:val="21"/>
+                <w:szCs w:val="21"/>
+                <w:lang w:val="en-SE" w:eastAsia="en-GB"/>
+              </w:rPr>
+              <w:t>log_mass_ct:temp_arr_ct</w:t>
             </w:r>
           </w:p>
         </w:tc>
         <w:tc>
           <w:tcPr>
             <w:tcW w:w="0" w:type="auto"/>
+            <w:shd w:val="clear" w:color="auto" w:fill="FFFFFF"/>
             <w:tcMar>
               <w:top w:w="113" w:type="dxa"/>
               <w:left w:w="113" w:type="dxa"/>
@@ -2062,22 +2127,29 @@
             <w:pPr>
               <w:jc w:val="center"/>
               <w:rPr>
-                <w:rFonts w:eastAsia="Times New Roman"/>
+                <w:rFonts w:ascii="Helvetica Neue" w:eastAsia="Times New Roman" w:hAnsi="Helvetica Neue"/>
+                <w:color w:val="333333"/>
+                <w:sz w:val="21"/>
+                <w:szCs w:val="21"/>
                 <w:lang w:val="en-SE" w:eastAsia="en-GB"/>
               </w:rPr>
             </w:pPr>
             <w:r>
               <w:rPr>
-                <w:rFonts w:eastAsia="Times New Roman"/>
-                <w:lang w:val="en-SE" w:eastAsia="en-GB"/>
-              </w:rPr>
-              <w:t xml:space="preserve">-0.26 </w:t>
+                <w:rFonts w:ascii="Helvetica Neue" w:eastAsia="Times New Roman" w:hAnsi="Helvetica Neue"/>
+                <w:color w:val="333333"/>
+                <w:sz w:val="21"/>
+                <w:szCs w:val="21"/>
+                <w:lang w:val="en-SE" w:eastAsia="en-GB"/>
+              </w:rPr>
+              <w:t>0.02</w:t>
             </w:r>
           </w:p>
         </w:tc>
         <w:tc>
           <w:tcPr>
             <w:tcW w:w="0" w:type="auto"/>
+            <w:shd w:val="clear" w:color="auto" w:fill="FFFFFF"/>
             <w:tcMar>
               <w:top w:w="113" w:type="dxa"/>
               <w:left w:w="113" w:type="dxa"/>
@@ -2090,16 +2162,22 @@
             <w:pPr>
               <w:jc w:val="center"/>
               <w:rPr>
-                <w:rFonts w:eastAsia="Times New Roman"/>
+                <w:rFonts w:ascii="Helvetica Neue" w:eastAsia="Times New Roman" w:hAnsi="Helvetica Neue"/>
+                <w:color w:val="333333"/>
+                <w:sz w:val="21"/>
+                <w:szCs w:val="21"/>
                 <w:lang w:val="en-SE" w:eastAsia="en-GB"/>
               </w:rPr>
             </w:pPr>
             <w:r>
               <w:rPr>
-                <w:rFonts w:eastAsia="Times New Roman"/>
-                <w:lang w:val="en-SE" w:eastAsia="en-GB"/>
-              </w:rPr>
-              <w:t xml:space="preserve">-0.44 – -0.08 </w:t>
+                <w:rFonts w:ascii="Helvetica Neue" w:eastAsia="Times New Roman" w:hAnsi="Helvetica Neue"/>
+                <w:color w:val="333333"/>
+                <w:sz w:val="21"/>
+                <w:szCs w:val="21"/>
+                <w:lang w:val="en-SE" w:eastAsia="en-GB"/>
+              </w:rPr>
+              <w:t>-0.01 – 0.05</w:t>
             </w:r>
           </w:p>
         </w:tc>
@@ -2108,176 +2186,7 @@
         <w:tc>
           <w:tcPr>
             <w:tcW w:w="0" w:type="auto"/>
-            <w:tcMar>
-              <w:top w:w="113" w:type="dxa"/>
-              <w:left w:w="113" w:type="dxa"/>
-              <w:bottom w:w="113" w:type="dxa"/>
-              <w:right w:w="113" w:type="dxa"/>
-            </w:tcMar>
-            <w:hideMark/>
-          </w:tcPr>
-          <w:p>
-            <w:pPr>
-              <w:rPr>
-                <w:rFonts w:eastAsia="Times New Roman"/>
-                <w:lang w:val="en-SE" w:eastAsia="en-GB"/>
-              </w:rPr>
-            </w:pPr>
-            <w:r>
-              <w:rPr>
-                <w:rFonts w:eastAsia="Times New Roman"/>
-                <w:lang w:val="en-SE" w:eastAsia="en-GB"/>
-              </w:rPr>
-              <w:t xml:space="preserve">temp arr </w:t>
-            </w:r>
-          </w:p>
-        </w:tc>
-        <w:tc>
-          <w:tcPr>
-            <w:tcW w:w="0" w:type="auto"/>
-            <w:tcMar>
-              <w:top w:w="113" w:type="dxa"/>
-              <w:left w:w="113" w:type="dxa"/>
-              <w:bottom w:w="113" w:type="dxa"/>
-              <w:right w:w="113" w:type="dxa"/>
-            </w:tcMar>
-            <w:hideMark/>
-          </w:tcPr>
-          <w:p>
-            <w:pPr>
-              <w:jc w:val="center"/>
-              <w:rPr>
-                <w:rFonts w:eastAsia="Times New Roman"/>
-                <w:lang w:val="en-SE" w:eastAsia="en-GB"/>
-              </w:rPr>
-            </w:pPr>
-            <w:r>
-              <w:rPr>
-                <w:rFonts w:eastAsia="Times New Roman"/>
-                <w:lang w:val="en-SE" w:eastAsia="en-GB"/>
-              </w:rPr>
-              <w:t xml:space="preserve">-0.27 </w:t>
-            </w:r>
-          </w:p>
-        </w:tc>
-        <w:tc>
-          <w:tcPr>
-            <w:tcW w:w="0" w:type="auto"/>
-            <w:tcMar>
-              <w:top w:w="113" w:type="dxa"/>
-              <w:left w:w="113" w:type="dxa"/>
-              <w:bottom w:w="113" w:type="dxa"/>
-              <w:right w:w="113" w:type="dxa"/>
-            </w:tcMar>
-            <w:hideMark/>
-          </w:tcPr>
-          <w:p>
-            <w:pPr>
-              <w:jc w:val="center"/>
-              <w:rPr>
-                <w:rFonts w:eastAsia="Times New Roman"/>
-                <w:lang w:val="en-SE" w:eastAsia="en-GB"/>
-              </w:rPr>
-            </w:pPr>
-            <w:r>
-              <w:rPr>
-                <w:rFonts w:eastAsia="Times New Roman"/>
-                <w:lang w:val="en-SE" w:eastAsia="en-GB"/>
-              </w:rPr>
-              <w:t xml:space="preserve">-0.50 – -0.05 </w:t>
-            </w:r>
-          </w:p>
-        </w:tc>
-      </w:tr>
-      <w:tr>
-        <w:tc>
-          <w:tcPr>
-            <w:tcW w:w="0" w:type="auto"/>
-            <w:tcMar>
-              <w:top w:w="113" w:type="dxa"/>
-              <w:left w:w="113" w:type="dxa"/>
-              <w:bottom w:w="113" w:type="dxa"/>
-              <w:right w:w="113" w:type="dxa"/>
-            </w:tcMar>
-            <w:hideMark/>
-          </w:tcPr>
-          <w:p>
-            <w:pPr>
-              <w:rPr>
-                <w:rFonts w:eastAsia="Times New Roman"/>
-                <w:lang w:val="en-SE" w:eastAsia="en-GB"/>
-              </w:rPr>
-            </w:pPr>
-            <w:r>
-              <w:rPr>
-                <w:rFonts w:eastAsia="Times New Roman"/>
-                <w:lang w:val="en-SE" w:eastAsia="en-GB"/>
-              </w:rPr>
-              <w:t xml:space="preserve">log_mass_intra:temp_arr_intra </w:t>
-            </w:r>
-          </w:p>
-        </w:tc>
-        <w:tc>
-          <w:tcPr>
-            <w:tcW w:w="0" w:type="auto"/>
-            <w:tcMar>
-              <w:top w:w="113" w:type="dxa"/>
-              <w:left w:w="113" w:type="dxa"/>
-              <w:bottom w:w="113" w:type="dxa"/>
-              <w:right w:w="113" w:type="dxa"/>
-            </w:tcMar>
-            <w:hideMark/>
-          </w:tcPr>
-          <w:p>
-            <w:pPr>
-              <w:jc w:val="center"/>
-              <w:rPr>
-                <w:rFonts w:eastAsia="Times New Roman"/>
-                <w:lang w:val="en-SE" w:eastAsia="en-GB"/>
-              </w:rPr>
-            </w:pPr>
-            <w:r>
-              <w:rPr>
-                <w:rFonts w:eastAsia="Times New Roman"/>
-                <w:lang w:val="en-SE" w:eastAsia="en-GB"/>
-              </w:rPr>
-              <w:t xml:space="preserve">0.04 </w:t>
-            </w:r>
-          </w:p>
-        </w:tc>
-        <w:tc>
-          <w:tcPr>
-            <w:tcW w:w="0" w:type="auto"/>
-            <w:tcMar>
-              <w:top w:w="113" w:type="dxa"/>
-              <w:left w:w="113" w:type="dxa"/>
-              <w:bottom w:w="113" w:type="dxa"/>
-              <w:right w:w="113" w:type="dxa"/>
-            </w:tcMar>
-            <w:hideMark/>
-          </w:tcPr>
-          <w:p>
-            <w:pPr>
-              <w:jc w:val="center"/>
-              <w:rPr>
-                <w:rFonts w:eastAsia="Times New Roman"/>
-                <w:lang w:val="en-SE" w:eastAsia="en-GB"/>
-              </w:rPr>
-            </w:pPr>
-            <w:r>
-              <w:rPr>
-                <w:rFonts w:eastAsia="Times New Roman"/>
-                <w:lang w:val="en-SE" w:eastAsia="en-GB"/>
-              </w:rPr>
-              <w:t xml:space="preserve">-0.03 – 0.12 </w:t>
-            </w:r>
-          </w:p>
-        </w:tc>
-      </w:tr>
-      <w:tr>
-        <w:tc>
-          <w:tcPr>
-            <w:tcW w:w="0" w:type="auto"/>
+            <w:shd w:val="clear" w:color="auto" w:fill="FFFFFF"/>
             <w:tcMar>
               <w:top w:w="57" w:type="dxa"/>
               <w:left w:w="113" w:type="dxa"/>
@@ -2289,31 +2198,33 @@
           <w:p>
             <w:pPr>
               <w:rPr>
-                <w:rFonts w:eastAsia="Times New Roman"/>
+                <w:rFonts w:ascii="Helvetica Neue" w:eastAsia="Times New Roman" w:hAnsi="Helvetica Neue"/>
+                <w:color w:val="333333"/>
+                <w:sz w:val="21"/>
+                <w:szCs w:val="21"/>
                 <w:lang w:val="en-SE" w:eastAsia="en-GB"/>
               </w:rPr>
             </w:pPr>
             <w:r>
               <w:rPr>
-                <w:rFonts w:eastAsia="Times New Roman"/>
-                <w:lang w:val="en-SE" w:eastAsia="en-GB"/>
-              </w:rPr>
-              <w:t xml:space="preserve">N </w:t>
+                <w:rFonts w:ascii="Helvetica Neue" w:eastAsia="Times New Roman" w:hAnsi="Helvetica Neue"/>
+                <w:color w:val="333333"/>
+                <w:sz w:val="21"/>
+                <w:szCs w:val="21"/>
+                <w:lang w:val="en-SE" w:eastAsia="en-GB"/>
+              </w:rPr>
+              <w:t>N </w:t>
             </w:r>
             <w:r>
               <w:rPr>
-                <w:rFonts w:eastAsia="Times New Roman"/>
+                <w:rFonts w:ascii="Helvetica Neue" w:eastAsia="Times New Roman" w:hAnsi="Helvetica Neue"/>
+                <w:color w:val="333333"/>
+                <w:sz w:val="16"/>
+                <w:szCs w:val="16"/>
                 <w:vertAlign w:val="subscript"/>
                 <w:lang w:val="en-SE" w:eastAsia="en-GB"/>
               </w:rPr>
               <w:t>species_ab</w:t>
-            </w:r>
-            <w:r>
-              <w:rPr>
-                <w:rFonts w:eastAsia="Times New Roman"/>
-                <w:lang w:val="en-SE" w:eastAsia="en-GB"/>
-              </w:rPr>
-              <w:t xml:space="preserve"> </w:t>
             </w:r>
           </w:p>
         </w:tc>
@@ -2321,6 +2232,7 @@
           <w:tcPr>
             <w:tcW w:w="0" w:type="auto"/>
             <w:gridSpan w:val="2"/>
+            <w:shd w:val="clear" w:color="auto" w:fill="FFFFFF"/>
             <w:tcMar>
               <w:top w:w="57" w:type="dxa"/>
               <w:left w:w="113" w:type="dxa"/>
@@ -2332,16 +2244,22 @@
           <w:p>
             <w:pPr>
               <w:rPr>
-                <w:rFonts w:eastAsia="Times New Roman"/>
+                <w:rFonts w:ascii="Helvetica Neue" w:eastAsia="Times New Roman" w:hAnsi="Helvetica Neue"/>
+                <w:color w:val="333333"/>
+                <w:sz w:val="21"/>
+                <w:szCs w:val="21"/>
                 <w:lang w:val="en-SE" w:eastAsia="en-GB"/>
               </w:rPr>
             </w:pPr>
             <w:r>
               <w:rPr>
-                <w:rFonts w:eastAsia="Times New Roman"/>
-                <w:lang w:val="en-SE" w:eastAsia="en-GB"/>
-              </w:rPr>
-              <w:t xml:space="preserve">13 </w:t>
+                <w:rFonts w:ascii="Helvetica Neue" w:eastAsia="Times New Roman" w:hAnsi="Helvetica Neue"/>
+                <w:color w:val="333333"/>
+                <w:sz w:val="21"/>
+                <w:szCs w:val="21"/>
+                <w:lang w:val="en-SE" w:eastAsia="en-GB"/>
+              </w:rPr>
+              <w:t>13</w:t>
             </w:r>
           </w:p>
         </w:tc>
@@ -2353,6 +2271,7 @@
             <w:tcBorders>
               <w:top w:val="single" w:sz="6" w:space="0" w:color="auto"/>
             </w:tcBorders>
+            <w:shd w:val="clear" w:color="auto" w:fill="FFFFFF"/>
             <w:tcMar>
               <w:top w:w="57" w:type="dxa"/>
               <w:left w:w="113" w:type="dxa"/>
@@ -2364,16 +2283,22 @@
           <w:p>
             <w:pPr>
               <w:rPr>
-                <w:rFonts w:eastAsia="Times New Roman"/>
+                <w:rFonts w:ascii="Helvetica Neue" w:eastAsia="Times New Roman" w:hAnsi="Helvetica Neue"/>
+                <w:color w:val="333333"/>
+                <w:sz w:val="21"/>
+                <w:szCs w:val="21"/>
                 <w:lang w:val="en-SE" w:eastAsia="en-GB"/>
               </w:rPr>
             </w:pPr>
             <w:r>
               <w:rPr>
-                <w:rFonts w:eastAsia="Times New Roman"/>
-                <w:lang w:val="en-SE" w:eastAsia="en-GB"/>
-              </w:rPr>
-              <w:t xml:space="preserve">Observations </w:t>
+                <w:rFonts w:ascii="Helvetica Neue" w:eastAsia="Times New Roman" w:hAnsi="Helvetica Neue"/>
+                <w:color w:val="333333"/>
+                <w:sz w:val="21"/>
+                <w:szCs w:val="21"/>
+                <w:lang w:val="en-SE" w:eastAsia="en-GB"/>
+              </w:rPr>
+              <w:t>Observations</w:t>
             </w:r>
           </w:p>
         </w:tc>
@@ -2384,6 +2309,7 @@
             <w:tcBorders>
               <w:top w:val="single" w:sz="6" w:space="0" w:color="auto"/>
             </w:tcBorders>
+            <w:shd w:val="clear" w:color="auto" w:fill="FFFFFF"/>
             <w:tcMar>
               <w:top w:w="57" w:type="dxa"/>
               <w:left w:w="113" w:type="dxa"/>
@@ -2395,16 +2321,22 @@
           <w:p>
             <w:pPr>
               <w:rPr>
-                <w:rFonts w:eastAsia="Times New Roman"/>
+                <w:rFonts w:ascii="Helvetica Neue" w:eastAsia="Times New Roman" w:hAnsi="Helvetica Neue"/>
+                <w:color w:val="333333"/>
+                <w:sz w:val="21"/>
+                <w:szCs w:val="21"/>
                 <w:lang w:val="en-SE" w:eastAsia="en-GB"/>
               </w:rPr>
             </w:pPr>
             <w:r>
               <w:rPr>
-                <w:rFonts w:eastAsia="Times New Roman"/>
-                <w:lang w:val="en-SE" w:eastAsia="en-GB"/>
-              </w:rPr>
-              <w:t xml:space="preserve">222 </w:t>
+                <w:rFonts w:ascii="Helvetica Neue" w:eastAsia="Times New Roman" w:hAnsi="Helvetica Neue"/>
+                <w:color w:val="333333"/>
+                <w:sz w:val="21"/>
+                <w:szCs w:val="21"/>
+                <w:lang w:val="en-SE" w:eastAsia="en-GB"/>
+              </w:rPr>
+              <w:t>156</w:t>
             </w:r>
           </w:p>
         </w:tc>
@@ -2413,6 +2345,7 @@
         <w:tc>
           <w:tcPr>
             <w:tcW w:w="0" w:type="auto"/>
+            <w:shd w:val="clear" w:color="auto" w:fill="FFFFFF"/>
             <w:tcMar>
               <w:top w:w="57" w:type="dxa"/>
               <w:left w:w="113" w:type="dxa"/>
@@ -2424,20 +2357,29 @@
           <w:p>
             <w:pPr>
               <w:rPr>
-                <w:rFonts w:eastAsia="Times New Roman"/>
+                <w:rFonts w:ascii="Helvetica Neue" w:eastAsia="Times New Roman" w:hAnsi="Helvetica Neue"/>
+                <w:color w:val="333333"/>
+                <w:sz w:val="21"/>
+                <w:szCs w:val="21"/>
                 <w:lang w:val="en-SE" w:eastAsia="en-GB"/>
               </w:rPr>
             </w:pPr>
             <w:r>
               <w:rPr>
-                <w:rFonts w:eastAsia="Times New Roman"/>
+                <w:rFonts w:ascii="Helvetica Neue" w:eastAsia="Times New Roman" w:hAnsi="Helvetica Neue"/>
+                <w:color w:val="333333"/>
+                <w:sz w:val="21"/>
+                <w:szCs w:val="21"/>
                 <w:lang w:val="en-SE" w:eastAsia="en-GB"/>
               </w:rPr>
               <w:t>Marginal R</w:t>
             </w:r>
             <w:r>
               <w:rPr>
-                <w:rFonts w:eastAsia="Times New Roman"/>
+                <w:rFonts w:ascii="Helvetica Neue" w:eastAsia="Times New Roman" w:hAnsi="Helvetica Neue"/>
+                <w:color w:val="333333"/>
+                <w:sz w:val="16"/>
+                <w:szCs w:val="16"/>
                 <w:vertAlign w:val="superscript"/>
                 <w:lang w:val="en-SE" w:eastAsia="en-GB"/>
               </w:rPr>
@@ -2445,25 +2387,24 @@
             </w:r>
             <w:r>
               <w:rPr>
-                <w:rFonts w:eastAsia="Times New Roman"/>
-                <w:lang w:val="en-SE" w:eastAsia="en-GB"/>
-              </w:rPr>
-              <w:t xml:space="preserve"> / Conditional R</w:t>
+                <w:rFonts w:ascii="Helvetica Neue" w:eastAsia="Times New Roman" w:hAnsi="Helvetica Neue"/>
+                <w:color w:val="333333"/>
+                <w:sz w:val="21"/>
+                <w:szCs w:val="21"/>
+                <w:lang w:val="en-SE" w:eastAsia="en-GB"/>
+              </w:rPr>
+              <w:t> / Conditional R</w:t>
             </w:r>
             <w:r>
               <w:rPr>
-                <w:rFonts w:eastAsia="Times New Roman"/>
+                <w:rFonts w:ascii="Helvetica Neue" w:eastAsia="Times New Roman" w:hAnsi="Helvetica Neue"/>
+                <w:color w:val="333333"/>
+                <w:sz w:val="16"/>
+                <w:szCs w:val="16"/>
                 <w:vertAlign w:val="superscript"/>
                 <w:lang w:val="en-SE" w:eastAsia="en-GB"/>
               </w:rPr>
               <w:t>2</w:t>
-            </w:r>
-            <w:r>
-              <w:rPr>
-                <w:rFonts w:eastAsia="Times New Roman"/>
-                <w:lang w:val="en-SE" w:eastAsia="en-GB"/>
-              </w:rPr>
-              <w:t xml:space="preserve"> </w:t>
             </w:r>
           </w:p>
         </w:tc>
@@ -2471,6 +2412,7 @@
           <w:tcPr>
             <w:tcW w:w="0" w:type="auto"/>
             <w:gridSpan w:val="2"/>
+            <w:shd w:val="clear" w:color="auto" w:fill="FFFFFF"/>
             <w:tcMar>
               <w:top w:w="57" w:type="dxa"/>
               <w:left w:w="113" w:type="dxa"/>
@@ -2482,16 +2424,22 @@
           <w:p>
             <w:pPr>
               <w:rPr>
-                <w:rFonts w:eastAsia="Times New Roman"/>
+                <w:rFonts w:ascii="Helvetica Neue" w:eastAsia="Times New Roman" w:hAnsi="Helvetica Neue"/>
+                <w:color w:val="333333"/>
+                <w:sz w:val="21"/>
+                <w:szCs w:val="21"/>
                 <w:lang w:val="en-SE" w:eastAsia="en-GB"/>
               </w:rPr>
             </w:pPr>
             <w:r>
               <w:rPr>
-                <w:rFonts w:eastAsia="Times New Roman"/>
-                <w:lang w:val="en-SE" w:eastAsia="en-GB"/>
-              </w:rPr>
-              <w:t xml:space="preserve">0.623 / 0.777 </w:t>
+                <w:rFonts w:ascii="Helvetica Neue" w:eastAsia="Times New Roman" w:hAnsi="Helvetica Neue"/>
+                <w:color w:val="333333"/>
+                <w:sz w:val="21"/>
+                <w:szCs w:val="21"/>
+                <w:lang w:val="en-SE" w:eastAsia="en-GB"/>
+              </w:rPr>
+              <w:t>0.748 / 0.884</w:t>
             </w:r>
           </w:p>
         </w:tc>
@@ -2532,6 +2480,24 @@
           <w:szCs w:val="28"/>
         </w:rPr>
       </w:pPr>
+    </w:p>
+    <w:p>
+      <w:pPr>
+        <w:spacing w:line="480" w:lineRule="auto"/>
+        <w:contextualSpacing/>
+        <w:jc w:val="both"/>
+        <w:rPr>
+          <w:sz w:val="28"/>
+          <w:szCs w:val="28"/>
+        </w:rPr>
+      </w:pPr>
+      <w:r>
+        <w:rPr>
+          <w:sz w:val="28"/>
+          <w:szCs w:val="28"/>
+        </w:rPr>
+        <w:br w:type="textWrapping" w:clear="all"/>
+      </w:r>
       <w:r>
         <w:rPr>
           <w:noProof/>
@@ -2539,10 +2505,10 @@
           <w:szCs w:val="28"/>
         </w:rPr>
         <w:drawing>
-          <wp:inline distT="0" distB="0" distL="0" distR="0" wp14:anchorId="05F1FECB" wp14:editId="56FBE557">
-            <wp:extent cx="5731502" cy="2706986"/>
-            <wp:effectExtent l="0" t="0" r="0" b="0"/>
-            <wp:docPr id="8" name="Picture 8" descr="Chart&#10;&#10;Description automatically generated"/>
+          <wp:inline distT="0" distB="0" distL="0" distR="0" wp14:anchorId="348E000D" wp14:editId="4541051C">
+            <wp:extent cx="5731270" cy="2127564"/>
+            <wp:effectExtent l="0" t="0" r="0" b="6350"/>
+            <wp:docPr id="1" name="Picture 1" descr="Chart&#10;&#10;Description automatically generated with medium confidence"/>
             <wp:cNvGraphicFramePr>
               <a:graphicFrameLocks xmlns:a="http://schemas.openxmlformats.org/drawingml/2006/main" noChangeAspect="1"/>
             </wp:cNvGraphicFramePr>
@@ -2550,7 +2516,7 @@
               <a:graphicData uri="http://schemas.openxmlformats.org/drawingml/2006/picture">
                 <pic:pic xmlns:pic="http://schemas.openxmlformats.org/drawingml/2006/picture">
                   <pic:nvPicPr>
-                    <pic:cNvPr id="8" name="Picture 8" descr="Chart&#10;&#10;Description automatically generated"/>
+                    <pic:cNvPr id="1" name="Picture 1" descr="Chart&#10;&#10;Description automatically generated with medium confidence"/>
                     <pic:cNvPicPr/>
                   </pic:nvPicPr>
                   <pic:blipFill rotWithShape="1">
@@ -2561,13 +2527,13 @@
                         </a:ext>
                       </a:extLst>
                     </a:blip>
-                    <a:srcRect t="26379" b="26391"/>
+                    <a:srcRect t="31750" b="31128"/>
                     <a:stretch/>
                   </pic:blipFill>
                   <pic:spPr bwMode="auto">
                     <a:xfrm>
                       <a:off x="0" y="0"/>
-                      <a:ext cx="5731510" cy="2706990"/>
+                      <a:ext cx="5731510" cy="2127653"/>
                     </a:xfrm>
                     <a:prstGeom prst="rect">
                       <a:avLst/>
@@ -2598,17 +2564,6 @@
           <w:szCs w:val="28"/>
         </w:rPr>
       </w:pPr>
-    </w:p>
-    <w:p>
-      <w:pPr>
-        <w:spacing w:line="480" w:lineRule="auto"/>
-        <w:contextualSpacing/>
-        <w:jc w:val="both"/>
-        <w:rPr>
-          <w:sz w:val="28"/>
-          <w:szCs w:val="28"/>
-        </w:rPr>
-      </w:pPr>
       <w:r>
         <w:rPr>
           <w:noProof/>
@@ -2617,10 +2572,10 @@
         </w:rPr>
         <w:lastRenderedPageBreak/>
         <w:drawing>
-          <wp:inline distT="0" distB="0" distL="0" distR="0" wp14:anchorId="67D14DC1" wp14:editId="00063872">
-            <wp:extent cx="3014804" cy="6029608"/>
-            <wp:effectExtent l="0" t="0" r="0" b="3175"/>
-            <wp:docPr id="7" name="Picture 7" descr="Chart, funnel chart&#10;&#10;Description automatically generated"/>
+          <wp:inline distT="0" distB="0" distL="0" distR="0" wp14:anchorId="520821ED" wp14:editId="00597591">
+            <wp:extent cx="2444436" cy="4888871"/>
+            <wp:effectExtent l="0" t="0" r="0" b="635"/>
+            <wp:docPr id="2" name="Picture 2" descr="A picture containing chart&#10;&#10;Description automatically generated"/>
             <wp:cNvGraphicFramePr>
               <a:graphicFrameLocks xmlns:a="http://schemas.openxmlformats.org/drawingml/2006/main" noChangeAspect="1"/>
             </wp:cNvGraphicFramePr>
@@ -2628,7 +2583,7 @@
               <a:graphicData uri="http://schemas.openxmlformats.org/drawingml/2006/picture">
                 <pic:pic xmlns:pic="http://schemas.openxmlformats.org/drawingml/2006/picture">
                   <pic:nvPicPr>
-                    <pic:cNvPr id="7" name="Picture 7" descr="Chart, funnel chart&#10;&#10;Description automatically generated"/>
+                    <pic:cNvPr id="2" name="Picture 2" descr="A picture containing chart&#10;&#10;Description automatically generated"/>
                     <pic:cNvPicPr/>
                   </pic:nvPicPr>
                   <pic:blipFill>
@@ -2646,7 +2601,7 @@
                   <pic:spPr>
                     <a:xfrm>
                       <a:off x="0" y="0"/>
-                      <a:ext cx="3030497" cy="6060995"/>
+                      <a:ext cx="2456795" cy="4913588"/>
                     </a:xfrm>
                     <a:prstGeom prst="rect">
                       <a:avLst/>
@@ -2732,28 +2687,7 @@
         <w:rPr>
           <w:rFonts w:eastAsiaTheme="minorEastAsia"/>
         </w:rPr>
-        <w:t xml:space="preserve">All data and R code (lists of studies in literature search, data preparation, </w:t>
-      </w:r>
-      <w:proofErr w:type="gramStart"/>
-      <w:r>
-        <w:rPr>
-          <w:rFonts w:eastAsiaTheme="minorEastAsia"/>
-        </w:rPr>
-        <w:t>analyses</w:t>
-      </w:r>
-      <w:proofErr w:type="gramEnd"/>
-      <w:r>
-        <w:rPr>
-          <w:rFonts w:eastAsiaTheme="minorEastAsia"/>
-        </w:rPr>
-        <w:t xml:space="preserve"> and figures) can be downloaded from a GitHub repository </w:t>
-      </w:r>
-      <w:r>
-        <w:rPr>
-          <w:rFonts w:eastAsiaTheme="minorEastAsia"/>
-        </w:rPr>
-        <w:lastRenderedPageBreak/>
-        <w:t>(</w:t>
+        <w:t>All data and R code (lists of studies in literature search, data preparation, analyses and figures) can be downloaded from a GitHub repository (</w:t>
       </w:r>
       <w:hyperlink r:id="rId8" w:history="1">
         <w:r>
@@ -2774,21 +2708,7 @@
         <w:rPr>
           <w:rFonts w:eastAsiaTheme="minorEastAsia"/>
         </w:rPr>
-        <w:t xml:space="preserve">) and will be archived on </w:t>
-      </w:r>
-      <w:proofErr w:type="spellStart"/>
-      <w:r>
-        <w:rPr>
-          <w:rFonts w:eastAsiaTheme="minorEastAsia"/>
-        </w:rPr>
-        <w:t>Zenodo</w:t>
-      </w:r>
-      <w:proofErr w:type="spellEnd"/>
-      <w:r>
-        <w:rPr>
-          <w:rFonts w:eastAsiaTheme="minorEastAsia"/>
-        </w:rPr>
-        <w:t xml:space="preserve"> upon publication.  </w:t>
+        <w:t xml:space="preserve">) and will be archived on Zenodo upon publication.  </w:t>
       </w:r>
     </w:p>
     <w:p>
@@ -2825,6 +2745,7 @@
         <w:pStyle w:val="Bibliography"/>
       </w:pPr>
       <w:r>
+        <w:lastRenderedPageBreak/>
         <w:fldChar w:fldCharType="begin"/>
       </w:r>
       <w:r>
@@ -2834,31 +2755,7 @@
         <w:fldChar w:fldCharType="separate"/>
       </w:r>
       <w:r>
-        <w:t xml:space="preserve">Lindmark, M., J. </w:t>
-      </w:r>
-      <w:proofErr w:type="spellStart"/>
-      <w:r>
-        <w:t>Ohlberger</w:t>
-      </w:r>
-      <w:proofErr w:type="spellEnd"/>
-      <w:r>
-        <w:t xml:space="preserve">, and A. </w:t>
-      </w:r>
-      <w:proofErr w:type="spellStart"/>
-      <w:r>
-        <w:t>Gårdmark</w:t>
-      </w:r>
-      <w:proofErr w:type="spellEnd"/>
-      <w:r>
-        <w:t xml:space="preserve">. 2021. Optimum growth temperature declines with body size within fish species. </w:t>
-      </w:r>
-      <w:proofErr w:type="spellStart"/>
-      <w:r>
-        <w:t>bioRxiv</w:t>
-      </w:r>
-      <w:proofErr w:type="spellEnd"/>
-      <w:r>
-        <w:t xml:space="preserve"> 2021.01.21.427580.</w:t>
+        <w:t>Lindmark, M., J. Ohlberger, and A. Gårdmark. 2021. Optimum growth temperature declines with body size within fish species. bioRxiv 2021.01.21.427580.</w:t>
       </w:r>
     </w:p>
     <w:p>
@@ -2977,6 +2874,17 @@
         </w:rPr>
         <w:t>Information</w:t>
       </w:r>
+    </w:p>
+    <w:p>
+      <w:pPr>
+        <w:spacing w:line="480" w:lineRule="auto"/>
+        <w:contextualSpacing/>
+        <w:jc w:val="both"/>
+        <w:rPr>
+          <w:sz w:val="28"/>
+          <w:szCs w:val="28"/>
+        </w:rPr>
+      </w:pPr>
     </w:p>
     <w:p>
       <w:pPr>
@@ -2996,10 +2904,10 @@
         </w:rPr>
         <w:lastRenderedPageBreak/>
         <w:drawing>
-          <wp:inline distT="0" distB="0" distL="0" distR="0" wp14:anchorId="2392D9D5" wp14:editId="4ACEE5EE">
+          <wp:inline distT="0" distB="0" distL="0" distR="0" wp14:anchorId="3314627E" wp14:editId="5A0841E9">
             <wp:extent cx="5731510" cy="5731510"/>
             <wp:effectExtent l="0" t="0" r="0" b="0"/>
-            <wp:docPr id="3" name="Picture 3" descr="Chart&#10;&#10;Description automatically generated with medium confidence"/>
+            <wp:docPr id="4" name="Picture 4" descr="A picture containing graphical user interface&#10;&#10;Description automatically generated"/>
             <wp:cNvGraphicFramePr>
               <a:graphicFrameLocks xmlns:a="http://schemas.openxmlformats.org/drawingml/2006/main" noChangeAspect="1"/>
             </wp:cNvGraphicFramePr>
@@ -3007,7 +2915,7 @@
               <a:graphicData uri="http://schemas.openxmlformats.org/drawingml/2006/picture">
                 <pic:pic xmlns:pic="http://schemas.openxmlformats.org/drawingml/2006/picture">
                   <pic:nvPicPr>
-                    <pic:cNvPr id="3" name="Picture 3" descr="Chart&#10;&#10;Description automatically generated with medium confidence"/>
+                    <pic:cNvPr id="4" name="Picture 4" descr="A picture containing graphical user interface&#10;&#10;Description automatically generated"/>
                     <pic:cNvPicPr/>
                   </pic:nvPicPr>
                   <pic:blipFill>
@@ -3037,69 +2945,17 @@
           </wp:inline>
         </w:drawing>
       </w:r>
-    </w:p>
-    <w:p>
-      <w:pPr>
-        <w:spacing w:line="480" w:lineRule="auto"/>
-        <w:contextualSpacing/>
-        <w:jc w:val="both"/>
-        <w:rPr>
-          <w:sz w:val="28"/>
-          <w:szCs w:val="28"/>
-        </w:rPr>
-      </w:pPr>
-    </w:p>
-    <w:p>
-      <w:pPr>
-        <w:spacing w:line="480" w:lineRule="auto"/>
-        <w:contextualSpacing/>
-        <w:jc w:val="both"/>
-        <w:rPr>
-          <w:sz w:val="28"/>
-          <w:szCs w:val="28"/>
-        </w:rPr>
-      </w:pPr>
-    </w:p>
-    <w:p>
-      <w:pPr>
-        <w:spacing w:line="480" w:lineRule="auto"/>
-        <w:contextualSpacing/>
-        <w:jc w:val="both"/>
-        <w:rPr>
-          <w:sz w:val="28"/>
-          <w:szCs w:val="28"/>
-        </w:rPr>
-      </w:pPr>
-    </w:p>
-    <w:p>
-      <w:pPr>
-        <w:spacing w:line="480" w:lineRule="auto"/>
-        <w:contextualSpacing/>
-        <w:jc w:val="both"/>
-      </w:pPr>
-    </w:p>
-    <w:p>
-      <w:pPr>
-        <w:spacing w:line="480" w:lineRule="auto"/>
-        <w:contextualSpacing/>
-        <w:jc w:val="center"/>
-        <w:rPr>
-          <w:sz w:val="26"/>
-          <w:szCs w:val="26"/>
-        </w:rPr>
-      </w:pPr>
       <w:r>
         <w:rPr>
           <w:noProof/>
-          <w:sz w:val="26"/>
-          <w:szCs w:val="26"/>
-        </w:rPr>
-        <w:lastRenderedPageBreak/>
+          <w:sz w:val="28"/>
+          <w:szCs w:val="28"/>
+        </w:rPr>
         <w:drawing>
-          <wp:inline distT="0" distB="0" distL="0" distR="0" wp14:anchorId="751CD1C9" wp14:editId="767BDA01">
-            <wp:extent cx="3702867" cy="3702867"/>
-            <wp:effectExtent l="0" t="0" r="5715" b="5715"/>
-            <wp:docPr id="6" name="Picture 6" descr="Chart, histogram&#10;&#10;Description automatically generated"/>
+          <wp:inline distT="0" distB="0" distL="0" distR="0" wp14:anchorId="1B293CCE" wp14:editId="057EDECE">
+            <wp:extent cx="2842788" cy="2842788"/>
+            <wp:effectExtent l="0" t="0" r="2540" b="2540"/>
+            <wp:docPr id="5" name="Picture 5" descr="Chart&#10;&#10;Description automatically generated"/>
             <wp:cNvGraphicFramePr>
               <a:graphicFrameLocks xmlns:a="http://schemas.openxmlformats.org/drawingml/2006/main" noChangeAspect="1"/>
             </wp:cNvGraphicFramePr>
@@ -3107,7 +2963,7 @@
               <a:graphicData uri="http://schemas.openxmlformats.org/drawingml/2006/picture">
                 <pic:pic xmlns:pic="http://schemas.openxmlformats.org/drawingml/2006/picture">
                   <pic:nvPicPr>
-                    <pic:cNvPr id="6" name="Picture 6" descr="Chart, histogram&#10;&#10;Description automatically generated"/>
+                    <pic:cNvPr id="5" name="Picture 5" descr="Chart&#10;&#10;Description automatically generated"/>
                     <pic:cNvPicPr/>
                   </pic:nvPicPr>
                   <pic:blipFill>
@@ -3125,7 +2981,7 @@
                   <pic:spPr>
                     <a:xfrm>
                       <a:off x="0" y="0"/>
-                      <a:ext cx="3717080" cy="3717080"/>
+                      <a:ext cx="2847160" cy="2847160"/>
                     </a:xfrm>
                     <a:prstGeom prst="rect">
                       <a:avLst/>
@@ -3137,6 +2993,46 @@
           </wp:inline>
         </w:drawing>
       </w:r>
+    </w:p>
+    <w:p>
+      <w:pPr>
+        <w:spacing w:line="480" w:lineRule="auto"/>
+        <w:contextualSpacing/>
+        <w:jc w:val="both"/>
+        <w:rPr>
+          <w:sz w:val="28"/>
+          <w:szCs w:val="28"/>
+        </w:rPr>
+      </w:pPr>
+    </w:p>
+    <w:p>
+      <w:pPr>
+        <w:spacing w:line="480" w:lineRule="auto"/>
+        <w:contextualSpacing/>
+        <w:jc w:val="both"/>
+        <w:rPr>
+          <w:sz w:val="28"/>
+          <w:szCs w:val="28"/>
+        </w:rPr>
+      </w:pPr>
+    </w:p>
+    <w:p>
+      <w:pPr>
+        <w:spacing w:line="480" w:lineRule="auto"/>
+        <w:contextualSpacing/>
+        <w:jc w:val="both"/>
+      </w:pPr>
+    </w:p>
+    <w:p>
+      <w:pPr>
+        <w:spacing w:line="480" w:lineRule="auto"/>
+        <w:contextualSpacing/>
+        <w:jc w:val="center"/>
+        <w:rPr>
+          <w:sz w:val="26"/>
+          <w:szCs w:val="26"/>
+        </w:rPr>
+      </w:pPr>
     </w:p>
     <w:p>
       <w:pPr>

</xml_diff>

<commit_message>
clean exploratory script, exemplify effect sizes etc
</commit_message>
<xml_diff>
--- a/drafts/growth_allometry_note.docx
+++ b/drafts/growth_allometry_note.docx
@@ -16,6 +16,7 @@
           <w:szCs w:val="32"/>
         </w:rPr>
       </w:pPr>
+      <w:commentRangeStart w:id="0"/>
       <w:r>
         <w:rPr>
           <w:b/>
@@ -27,6 +28,13 @@
         </w:rPr>
         <w:t>Note</w:t>
       </w:r>
+      <w:commentRangeEnd w:id="0"/>
+      <w:r>
+        <w:rPr>
+          <w:rStyle w:val="CommentReference"/>
+        </w:rPr>
+        <w:commentReference w:id="0"/>
+      </w:r>
     </w:p>
     <w:p>
       <w:pPr>
@@ -47,7 +55,7 @@
           <w:sz w:val="32"/>
           <w:szCs w:val="32"/>
         </w:rPr>
-        <w:t>Evaluating temperature-</w:t>
+        <w:t>T</w:t>
       </w:r>
       <w:r>
         <w:rPr>
@@ -56,7 +64,7 @@
           <w:sz w:val="32"/>
           <w:szCs w:val="32"/>
         </w:rPr>
-        <w:t>dependence</w:t>
+        <w:t>emperature-</w:t>
       </w:r>
       <w:r>
         <w:rPr>
@@ -65,6 +73,15 @@
           <w:sz w:val="32"/>
           <w:szCs w:val="32"/>
         </w:rPr>
+        <w:t>dependence</w:t>
+      </w:r>
+      <w:r>
+        <w:rPr>
+          <w:b/>
+          <w:bCs/>
+          <w:sz w:val="32"/>
+          <w:szCs w:val="32"/>
+        </w:rPr>
         <w:t xml:space="preserve"> of growth allometry</w:t>
       </w:r>
     </w:p>
@@ -250,6 +267,34 @@
         </w:rPr>
         <w:t>Max Lindmark, Swedish University of Agricultural Sciences, Department of Aquatic Resources, Institute of Marine Research, Turistgatan 5, 453 30 Lysekil , Sweden, Tel.: +46(0)104784137, email: max.lindmark@slu.se</w:t>
       </w:r>
+    </w:p>
+    <w:p>
+      <w:pPr>
+        <w:spacing w:line="480" w:lineRule="auto"/>
+        <w:contextualSpacing/>
+        <w:jc w:val="both"/>
+      </w:pPr>
+    </w:p>
+    <w:p>
+      <w:pPr>
+        <w:spacing w:line="480" w:lineRule="auto"/>
+        <w:contextualSpacing/>
+        <w:jc w:val="both"/>
+      </w:pPr>
+    </w:p>
+    <w:p>
+      <w:pPr>
+        <w:spacing w:line="480" w:lineRule="auto"/>
+        <w:contextualSpacing/>
+        <w:jc w:val="both"/>
+      </w:pPr>
+    </w:p>
+    <w:p>
+      <w:pPr>
+        <w:spacing w:line="480" w:lineRule="auto"/>
+        <w:contextualSpacing/>
+        <w:jc w:val="both"/>
+      </w:pPr>
     </w:p>
     <w:p>
       <w:pPr>
@@ -362,6 +407,7 @@
           <w:sz w:val="28"/>
           <w:szCs w:val="28"/>
         </w:rPr>
+        <w:lastRenderedPageBreak/>
         <w:t>Abstrac</w:t>
       </w:r>
       <w:r>
@@ -374,41 +420,43 @@
     </w:p>
     <w:p>
       <w:pPr>
-        <w:spacing w:line="480" w:lineRule="auto"/>
-        <w:contextualSpacing/>
-        <w:jc w:val="both"/>
-        <w:rPr>
-          <w:sz w:val="28"/>
-          <w:szCs w:val="28"/>
-        </w:rPr>
-      </w:pPr>
-    </w:p>
-    <w:p>
-      <w:pPr>
-        <w:spacing w:line="480" w:lineRule="auto"/>
-        <w:contextualSpacing/>
-        <w:jc w:val="both"/>
-        <w:rPr>
-          <w:sz w:val="28"/>
-          <w:szCs w:val="28"/>
-        </w:rPr>
-      </w:pPr>
-      <w:r>
-        <w:rPr>
-          <w:sz w:val="28"/>
-          <w:szCs w:val="28"/>
-        </w:rPr>
-        <w:t>Introduction</w:t>
-      </w:r>
-    </w:p>
-    <w:p>
-      <w:pPr>
-        <w:spacing w:line="480" w:lineRule="auto"/>
-        <w:contextualSpacing/>
-        <w:jc w:val="both"/>
-      </w:pPr>
-      <w:r>
-        <w:lastRenderedPageBreak/>
+        <w:tabs>
+          <w:tab w:val="left" w:pos="2293"/>
+        </w:tabs>
+        <w:spacing w:line="480" w:lineRule="auto"/>
+        <w:contextualSpacing/>
+        <w:jc w:val="both"/>
+      </w:pPr>
+    </w:p>
+    <w:p>
+      <w:pPr>
+        <w:tabs>
+          <w:tab w:val="left" w:pos="2293"/>
+        </w:tabs>
+        <w:spacing w:line="480" w:lineRule="auto"/>
+        <w:contextualSpacing/>
+        <w:jc w:val="both"/>
+        <w:rPr>
+          <w:sz w:val="28"/>
+          <w:szCs w:val="28"/>
+        </w:rPr>
+      </w:pPr>
+    </w:p>
+    <w:p>
+      <w:pPr>
+        <w:spacing w:line="480" w:lineRule="auto"/>
+        <w:contextualSpacing/>
+        <w:jc w:val="both"/>
+        <w:rPr>
+          <w:sz w:val="28"/>
+          <w:szCs w:val="28"/>
+        </w:rPr>
+      </w:pPr>
+      <w:r>
+        <w:rPr>
+          <w:sz w:val="28"/>
+          <w:szCs w:val="28"/>
+        </w:rPr>
         <w:t>Introduction</w:t>
       </w:r>
     </w:p>
@@ -1480,6 +1528,7 @@
           <w:i/>
           <w:iCs/>
         </w:rPr>
+        <w:lastRenderedPageBreak/>
         <w:t>Statistical Analysis</w:t>
       </w:r>
     </w:p>
@@ -1490,7 +1539,7 @@
         <w:jc w:val="both"/>
       </w:pPr>
       <w:r>
-        <w:t>Brms models</w:t>
+        <w:t>*Explain brms models here</w:t>
       </w:r>
     </w:p>
     <w:p>
@@ -1578,7 +1627,6 @@
                 <w:szCs w:val="21"/>
                 <w:lang w:val="en-SE" w:eastAsia="en-GB"/>
               </w:rPr>
-              <w:lastRenderedPageBreak/>
               <w:t> </w:t>
             </w:r>
           </w:p>
@@ -2458,28 +2506,18 @@
         <w:contextualSpacing/>
         <w:jc w:val="both"/>
       </w:pPr>
-    </w:p>
-    <w:p>
-      <w:pPr>
-        <w:spacing w:line="480" w:lineRule="auto"/>
-        <w:contextualSpacing/>
-        <w:jc w:val="both"/>
-        <w:rPr>
-          <w:sz w:val="28"/>
-          <w:szCs w:val="28"/>
-        </w:rPr>
-      </w:pPr>
-    </w:p>
-    <w:p>
-      <w:pPr>
-        <w:spacing w:line="480" w:lineRule="auto"/>
-        <w:contextualSpacing/>
-        <w:jc w:val="both"/>
-        <w:rPr>
-          <w:sz w:val="28"/>
-          <w:szCs w:val="28"/>
-        </w:rPr>
-      </w:pPr>
+      <w:r>
+        <w:t xml:space="preserve">Fig. 1. PLACEHOLDER: illustrate </w:t>
+      </w:r>
+      <w:r>
+        <w:t>unimodal</w:t>
+      </w:r>
+      <w:r>
+        <w:t xml:space="preserve"> growth~temperature curves for two sizes </w:t>
+      </w:r>
+      <w:r>
+        <w:t>for growth calculated with and without temperature-dependent allometric exponent.</w:t>
+      </w:r>
     </w:p>
     <w:p>
       <w:pPr>
@@ -2505,7 +2543,7 @@
           <w:szCs w:val="28"/>
         </w:rPr>
         <w:drawing>
-          <wp:inline distT="0" distB="0" distL="0" distR="0" wp14:anchorId="348E000D" wp14:editId="4541051C">
+          <wp:inline distT="0" distB="0" distL="0" distR="0" wp14:anchorId="348E000D" wp14:editId="078DAFA7">
             <wp:extent cx="5731270" cy="2127564"/>
             <wp:effectExtent l="0" t="0" r="0" b="6350"/>
             <wp:docPr id="1" name="Picture 1" descr="Chart&#10;&#10;Description automatically generated with medium confidence"/>
@@ -2520,7 +2558,7 @@
                     <pic:cNvPicPr/>
                   </pic:nvPicPr>
                   <pic:blipFill rotWithShape="1">
-                    <a:blip r:embed="rId6" cstate="print">
+                    <a:blip r:embed="rId10" cstate="print">
                       <a:extLst>
                         <a:ext uri="{28A0092B-C50C-407E-A947-70E740481C1C}">
                           <a14:useLocalDpi xmlns:a14="http://schemas.microsoft.com/office/drawing/2010/main" val="0"/>
@@ -2533,7 +2571,7 @@
                   <pic:spPr bwMode="auto">
                     <a:xfrm>
                       <a:off x="0" y="0"/>
-                      <a:ext cx="5731510" cy="2127653"/>
+                      <a:ext cx="5731270" cy="2127564"/>
                     </a:xfrm>
                     <a:prstGeom prst="rect">
                       <a:avLst/>
@@ -2559,6 +2597,368 @@
         <w:spacing w:line="480" w:lineRule="auto"/>
         <w:contextualSpacing/>
         <w:jc w:val="both"/>
+      </w:pPr>
+      <w:commentRangeStart w:id="1"/>
+      <w:r>
+        <w:t xml:space="preserve">Fig. </w:t>
+      </w:r>
+      <w:commentRangeEnd w:id="1"/>
+      <w:r>
+        <w:t>2</w:t>
+      </w:r>
+      <w:r>
+        <w:rPr>
+          <w:rStyle w:val="CommentReference"/>
+          <w:sz w:val="24"/>
+          <w:szCs w:val="24"/>
+        </w:rPr>
+        <w:commentReference w:id="1"/>
+      </w:r>
+    </w:p>
+    <w:p>
+      <w:pPr>
+        <w:spacing w:line="480" w:lineRule="auto"/>
+        <w:contextualSpacing/>
+        <w:jc w:val="both"/>
+        <w:rPr>
+          <w:sz w:val="28"/>
+          <w:szCs w:val="28"/>
+        </w:rPr>
+      </w:pPr>
+    </w:p>
+    <w:p>
+      <w:pPr>
+        <w:spacing w:line="480" w:lineRule="auto"/>
+        <w:contextualSpacing/>
+        <w:jc w:val="both"/>
+        <w:rPr>
+          <w:sz w:val="28"/>
+          <w:szCs w:val="28"/>
+        </w:rPr>
+      </w:pPr>
+      <w:r>
+        <w:rPr>
+          <w:sz w:val="28"/>
+          <w:szCs w:val="28"/>
+        </w:rPr>
+        <w:t>Discussion</w:t>
+      </w:r>
+    </w:p>
+    <w:p>
+      <w:pPr>
+        <w:spacing w:line="480" w:lineRule="auto"/>
+        <w:contextualSpacing/>
+        <w:jc w:val="both"/>
+      </w:pPr>
+      <w:r>
+        <w:lastRenderedPageBreak/>
+        <w:t>Discussion</w:t>
+      </w:r>
+    </w:p>
+    <w:p>
+      <w:pPr>
+        <w:spacing w:line="480" w:lineRule="auto"/>
+        <w:contextualSpacing/>
+        <w:jc w:val="both"/>
+      </w:pPr>
+    </w:p>
+    <w:p>
+      <w:pPr>
+        <w:spacing w:line="480" w:lineRule="auto"/>
+        <w:contextualSpacing/>
+        <w:jc w:val="both"/>
+        <w:rPr>
+          <w:sz w:val="28"/>
+          <w:szCs w:val="28"/>
+        </w:rPr>
+      </w:pPr>
+      <w:r>
+        <w:rPr>
+          <w:sz w:val="28"/>
+          <w:szCs w:val="28"/>
+        </w:rPr>
+        <w:t xml:space="preserve">Code and </w:t>
+      </w:r>
+      <w:r>
+        <w:rPr>
+          <w:sz w:val="28"/>
+          <w:szCs w:val="28"/>
+        </w:rPr>
+        <w:t>Data Availability</w:t>
+      </w:r>
+    </w:p>
+    <w:p>
+      <w:pPr>
+        <w:spacing w:line="480" w:lineRule="auto"/>
+        <w:contextualSpacing/>
+        <w:jc w:val="both"/>
+        <w:rPr>
+          <w:rFonts w:eastAsiaTheme="minorEastAsia"/>
+        </w:rPr>
+      </w:pPr>
+      <w:r>
+        <w:rPr>
+          <w:rFonts w:eastAsiaTheme="minorEastAsia"/>
+        </w:rPr>
+        <w:t>All data and R code (lists of studies in literature search, data preparation, analyses and figures) can be downloaded from a GitHub repository (</w:t>
+      </w:r>
+      <w:hyperlink r:id="rId11" w:history="1">
+        <w:r>
+          <w:rPr>
+            <w:rStyle w:val="Hyperlink"/>
+            <w:rFonts w:eastAsiaTheme="minorEastAsia"/>
+          </w:rPr>
+          <w:t>https://github.com/maxlindmark/warm_life_history</w:t>
+        </w:r>
+      </w:hyperlink>
+      <w:r>
+        <w:rPr>
+          <w:rFonts w:eastAsiaTheme="minorEastAsia"/>
+        </w:rPr>
+        <w:t xml:space="preserve"> </w:t>
+      </w:r>
+      <w:r>
+        <w:rPr>
+          <w:rFonts w:eastAsiaTheme="minorEastAsia"/>
+        </w:rPr>
+        <w:t xml:space="preserve">) and will be archived on Zenodo upon publication.  </w:t>
+      </w:r>
+    </w:p>
+    <w:p>
+      <w:pPr>
+        <w:spacing w:line="480" w:lineRule="auto"/>
+        <w:contextualSpacing/>
+        <w:jc w:val="both"/>
+        <w:rPr>
+          <w:sz w:val="28"/>
+          <w:szCs w:val="28"/>
+        </w:rPr>
+      </w:pPr>
+    </w:p>
+    <w:p>
+      <w:pPr>
+        <w:spacing w:line="480" w:lineRule="auto"/>
+        <w:contextualSpacing/>
+        <w:jc w:val="both"/>
+        <w:rPr>
+          <w:sz w:val="28"/>
+          <w:szCs w:val="28"/>
+        </w:rPr>
+      </w:pPr>
+      <w:r>
+        <w:rPr>
+          <w:sz w:val="28"/>
+          <w:szCs w:val="28"/>
+        </w:rPr>
+        <w:t>References</w:t>
+      </w:r>
+    </w:p>
+    <w:p>
+      <w:pPr>
+        <w:pStyle w:val="Bibliography"/>
+      </w:pPr>
+      <w:r>
+        <w:fldChar w:fldCharType="begin"/>
+      </w:r>
+      <w:r>
+        <w:instrText xml:space="preserve"> ADDIN ZOTERO_BIBL {"uncited":[],"omitted":[],"custom":[]} CSL_BIBLIOGRAPHY </w:instrText>
+      </w:r>
+      <w:r>
+        <w:fldChar w:fldCharType="separate"/>
+      </w:r>
+      <w:r>
+        <w:t>Lindmark, M., J. Ohlberger, and A. Gårdmark. 2021. Optimum growth temperature declines with body size within fish species. bioRxiv 2021.01.21.427580.</w:t>
+      </w:r>
+    </w:p>
+    <w:p>
+      <w:pPr>
+        <w:spacing w:line="480" w:lineRule="auto"/>
+        <w:contextualSpacing/>
+        <w:jc w:val="both"/>
+        <w:rPr>
+          <w:sz w:val="28"/>
+          <w:szCs w:val="28"/>
+        </w:rPr>
+      </w:pPr>
+      <w:r>
+        <w:fldChar w:fldCharType="end"/>
+      </w:r>
+    </w:p>
+    <w:p>
+      <w:pPr>
+        <w:spacing w:line="480" w:lineRule="auto"/>
+        <w:contextualSpacing/>
+        <w:jc w:val="both"/>
+        <w:rPr>
+          <w:sz w:val="28"/>
+          <w:szCs w:val="28"/>
+        </w:rPr>
+      </w:pPr>
+      <w:r>
+        <w:rPr>
+          <w:sz w:val="28"/>
+          <w:szCs w:val="28"/>
+        </w:rPr>
+        <w:t>Acknowledgements</w:t>
+      </w:r>
+    </w:p>
+    <w:p>
+      <w:pPr>
+        <w:spacing w:line="480" w:lineRule="auto"/>
+        <w:contextualSpacing/>
+        <w:jc w:val="both"/>
+      </w:pPr>
+      <w:r>
+        <w:t>Acknowledgements</w:t>
+      </w:r>
+    </w:p>
+    <w:p>
+      <w:pPr>
+        <w:spacing w:line="480" w:lineRule="auto"/>
+        <w:contextualSpacing/>
+        <w:jc w:val="both"/>
+        <w:rPr>
+          <w:sz w:val="28"/>
+          <w:szCs w:val="28"/>
+        </w:rPr>
+      </w:pPr>
+    </w:p>
+    <w:p>
+      <w:pPr>
+        <w:spacing w:line="480" w:lineRule="auto"/>
+        <w:contextualSpacing/>
+        <w:jc w:val="both"/>
+        <w:rPr>
+          <w:sz w:val="28"/>
+          <w:szCs w:val="28"/>
+        </w:rPr>
+      </w:pPr>
+      <w:r>
+        <w:rPr>
+          <w:sz w:val="28"/>
+          <w:szCs w:val="28"/>
+        </w:rPr>
+        <w:t>Author Contributions</w:t>
+      </w:r>
+    </w:p>
+    <w:p>
+      <w:pPr>
+        <w:spacing w:line="480" w:lineRule="auto"/>
+        <w:contextualSpacing/>
+        <w:jc w:val="both"/>
+      </w:pPr>
+      <w:r>
+        <w:t>Author Contributions</w:t>
+      </w:r>
+    </w:p>
+    <w:p>
+      <w:pPr>
+        <w:spacing w:line="480" w:lineRule="auto"/>
+        <w:contextualSpacing/>
+        <w:jc w:val="both"/>
+        <w:rPr>
+          <w:sz w:val="28"/>
+          <w:szCs w:val="28"/>
+        </w:rPr>
+      </w:pPr>
+    </w:p>
+    <w:p>
+      <w:pPr>
+        <w:spacing w:line="480" w:lineRule="auto"/>
+        <w:contextualSpacing/>
+        <w:jc w:val="both"/>
+        <w:rPr>
+          <w:sz w:val="28"/>
+          <w:szCs w:val="28"/>
+        </w:rPr>
+      </w:pPr>
+    </w:p>
+    <w:p>
+      <w:pPr>
+        <w:spacing w:line="480" w:lineRule="auto"/>
+        <w:contextualSpacing/>
+        <w:jc w:val="both"/>
+        <w:rPr>
+          <w:sz w:val="28"/>
+          <w:szCs w:val="28"/>
+        </w:rPr>
+      </w:pPr>
+    </w:p>
+    <w:p>
+      <w:pPr>
+        <w:spacing w:line="480" w:lineRule="auto"/>
+        <w:contextualSpacing/>
+        <w:jc w:val="both"/>
+        <w:rPr>
+          <w:sz w:val="28"/>
+          <w:szCs w:val="28"/>
+        </w:rPr>
+      </w:pPr>
+    </w:p>
+    <w:p>
+      <w:pPr>
+        <w:spacing w:line="480" w:lineRule="auto"/>
+        <w:contextualSpacing/>
+        <w:jc w:val="both"/>
+        <w:rPr>
+          <w:sz w:val="28"/>
+          <w:szCs w:val="28"/>
+        </w:rPr>
+      </w:pPr>
+    </w:p>
+    <w:p>
+      <w:pPr>
+        <w:spacing w:line="480" w:lineRule="auto"/>
+        <w:contextualSpacing/>
+        <w:jc w:val="both"/>
+        <w:rPr>
+          <w:sz w:val="28"/>
+          <w:szCs w:val="28"/>
+        </w:rPr>
+      </w:pPr>
+    </w:p>
+    <w:p>
+      <w:pPr>
+        <w:spacing w:line="480" w:lineRule="auto"/>
+        <w:contextualSpacing/>
+        <w:jc w:val="both"/>
+        <w:rPr>
+          <w:sz w:val="28"/>
+          <w:szCs w:val="28"/>
+        </w:rPr>
+      </w:pPr>
+    </w:p>
+    <w:p>
+      <w:pPr>
+        <w:spacing w:line="480" w:lineRule="auto"/>
+        <w:contextualSpacing/>
+        <w:jc w:val="both"/>
+        <w:rPr>
+          <w:sz w:val="28"/>
+          <w:szCs w:val="28"/>
+        </w:rPr>
+      </w:pPr>
+      <w:r>
+        <w:rPr>
+          <w:sz w:val="28"/>
+          <w:szCs w:val="28"/>
+        </w:rPr>
+        <w:lastRenderedPageBreak/>
+        <w:t xml:space="preserve">Supporting </w:t>
+      </w:r>
+      <w:r>
+        <w:rPr>
+          <w:sz w:val="28"/>
+          <w:szCs w:val="28"/>
+        </w:rPr>
+        <w:t>Information</w:t>
+      </w:r>
+    </w:p>
+    <w:p>
+      <w:pPr>
+        <w:spacing w:line="480" w:lineRule="auto"/>
+        <w:contextualSpacing/>
+        <w:jc w:val="both"/>
         <w:rPr>
           <w:sz w:val="28"/>
           <w:szCs w:val="28"/>
@@ -2570,9 +2970,8 @@
           <w:sz w:val="28"/>
           <w:szCs w:val="28"/>
         </w:rPr>
-        <w:lastRenderedPageBreak/>
         <w:drawing>
-          <wp:inline distT="0" distB="0" distL="0" distR="0" wp14:anchorId="520821ED" wp14:editId="00597591">
+          <wp:inline distT="0" distB="0" distL="0" distR="0" wp14:anchorId="07BE1B8A" wp14:editId="23331F01">
             <wp:extent cx="2444436" cy="4888871"/>
             <wp:effectExtent l="0" t="0" r="0" b="635"/>
             <wp:docPr id="2" name="Picture 2" descr="A picture containing chart&#10;&#10;Description automatically generated"/>
@@ -2587,7 +2986,7 @@
                     <pic:cNvPicPr/>
                   </pic:nvPicPr>
                   <pic:blipFill>
-                    <a:blip r:embed="rId7" cstate="print">
+                    <a:blip r:embed="rId12" cstate="print">
                       <a:extLst>
                         <a:ext uri="{28A0092B-C50C-407E-A947-70E740481C1C}">
                           <a14:useLocalDpi xmlns:a14="http://schemas.microsoft.com/office/drawing/2010/main" val="0"/>
@@ -2626,278 +3025,6 @@
       </w:pPr>
       <w:r>
         <w:rPr>
-          <w:sz w:val="28"/>
-          <w:szCs w:val="28"/>
-        </w:rPr>
-        <w:t>Discussion</w:t>
-      </w:r>
-    </w:p>
-    <w:p>
-      <w:pPr>
-        <w:spacing w:line="480" w:lineRule="auto"/>
-        <w:contextualSpacing/>
-        <w:jc w:val="both"/>
-      </w:pPr>
-      <w:r>
-        <w:t>Discussion</w:t>
-      </w:r>
-    </w:p>
-    <w:p>
-      <w:pPr>
-        <w:spacing w:line="480" w:lineRule="auto"/>
-        <w:contextualSpacing/>
-        <w:jc w:val="both"/>
-      </w:pPr>
-    </w:p>
-    <w:p>
-      <w:pPr>
-        <w:spacing w:line="480" w:lineRule="auto"/>
-        <w:contextualSpacing/>
-        <w:jc w:val="both"/>
-        <w:rPr>
-          <w:sz w:val="28"/>
-          <w:szCs w:val="28"/>
-        </w:rPr>
-      </w:pPr>
-      <w:r>
-        <w:rPr>
-          <w:sz w:val="28"/>
-          <w:szCs w:val="28"/>
-        </w:rPr>
-        <w:t xml:space="preserve">Code and </w:t>
-      </w:r>
-      <w:r>
-        <w:rPr>
-          <w:sz w:val="28"/>
-          <w:szCs w:val="28"/>
-        </w:rPr>
-        <w:t>Data Availability</w:t>
-      </w:r>
-    </w:p>
-    <w:p>
-      <w:pPr>
-        <w:spacing w:line="480" w:lineRule="auto"/>
-        <w:contextualSpacing/>
-        <w:jc w:val="both"/>
-        <w:rPr>
-          <w:rFonts w:eastAsiaTheme="minorEastAsia"/>
-        </w:rPr>
-      </w:pPr>
-      <w:r>
-        <w:rPr>
-          <w:rFonts w:eastAsiaTheme="minorEastAsia"/>
-        </w:rPr>
-        <w:t>All data and R code (lists of studies in literature search, data preparation, analyses and figures) can be downloaded from a GitHub repository (</w:t>
-      </w:r>
-      <w:hyperlink r:id="rId8" w:history="1">
-        <w:r>
-          <w:rPr>
-            <w:rStyle w:val="Hyperlink"/>
-            <w:rFonts w:eastAsiaTheme="minorEastAsia"/>
-          </w:rPr>
-          <w:t>https://github.com/maxlindmark/warm_life_history</w:t>
-        </w:r>
-      </w:hyperlink>
-      <w:r>
-        <w:rPr>
-          <w:rFonts w:eastAsiaTheme="minorEastAsia"/>
-        </w:rPr>
-        <w:t xml:space="preserve"> </w:t>
-      </w:r>
-      <w:r>
-        <w:rPr>
-          <w:rFonts w:eastAsiaTheme="minorEastAsia"/>
-        </w:rPr>
-        <w:t xml:space="preserve">) and will be archived on Zenodo upon publication.  </w:t>
-      </w:r>
-    </w:p>
-    <w:p>
-      <w:pPr>
-        <w:spacing w:line="480" w:lineRule="auto"/>
-        <w:contextualSpacing/>
-        <w:jc w:val="both"/>
-        <w:rPr>
-          <w:sz w:val="28"/>
-          <w:szCs w:val="28"/>
-        </w:rPr>
-      </w:pPr>
-    </w:p>
-    <w:p>
-      <w:pPr>
-        <w:spacing w:line="480" w:lineRule="auto"/>
-        <w:contextualSpacing/>
-        <w:jc w:val="both"/>
-        <w:rPr>
-          <w:sz w:val="28"/>
-          <w:szCs w:val="28"/>
-        </w:rPr>
-      </w:pPr>
-      <w:r>
-        <w:rPr>
-          <w:sz w:val="28"/>
-          <w:szCs w:val="28"/>
-        </w:rPr>
-        <w:t>References</w:t>
-      </w:r>
-    </w:p>
-    <w:p>
-      <w:pPr>
-        <w:pStyle w:val="Bibliography"/>
-      </w:pPr>
-      <w:r>
-        <w:lastRenderedPageBreak/>
-        <w:fldChar w:fldCharType="begin"/>
-      </w:r>
-      <w:r>
-        <w:instrText xml:space="preserve"> ADDIN ZOTERO_BIBL {"uncited":[],"omitted":[],"custom":[]} CSL_BIBLIOGRAPHY </w:instrText>
-      </w:r>
-      <w:r>
-        <w:fldChar w:fldCharType="separate"/>
-      </w:r>
-      <w:r>
-        <w:t>Lindmark, M., J. Ohlberger, and A. Gårdmark. 2021. Optimum growth temperature declines with body size within fish species. bioRxiv 2021.01.21.427580.</w:t>
-      </w:r>
-    </w:p>
-    <w:p>
-      <w:pPr>
-        <w:spacing w:line="480" w:lineRule="auto"/>
-        <w:contextualSpacing/>
-        <w:jc w:val="both"/>
-        <w:rPr>
-          <w:sz w:val="28"/>
-          <w:szCs w:val="28"/>
-        </w:rPr>
-      </w:pPr>
-      <w:r>
-        <w:fldChar w:fldCharType="end"/>
-      </w:r>
-    </w:p>
-    <w:p>
-      <w:pPr>
-        <w:spacing w:line="480" w:lineRule="auto"/>
-        <w:contextualSpacing/>
-        <w:jc w:val="both"/>
-        <w:rPr>
-          <w:sz w:val="28"/>
-          <w:szCs w:val="28"/>
-        </w:rPr>
-      </w:pPr>
-      <w:r>
-        <w:rPr>
-          <w:sz w:val="28"/>
-          <w:szCs w:val="28"/>
-        </w:rPr>
-        <w:t>Acknowledgements</w:t>
-      </w:r>
-    </w:p>
-    <w:p>
-      <w:pPr>
-        <w:spacing w:line="480" w:lineRule="auto"/>
-        <w:contextualSpacing/>
-        <w:jc w:val="both"/>
-      </w:pPr>
-      <w:r>
-        <w:t>Acknowledgements</w:t>
-      </w:r>
-    </w:p>
-    <w:p>
-      <w:pPr>
-        <w:spacing w:line="480" w:lineRule="auto"/>
-        <w:contextualSpacing/>
-        <w:jc w:val="both"/>
-        <w:rPr>
-          <w:sz w:val="28"/>
-          <w:szCs w:val="28"/>
-        </w:rPr>
-      </w:pPr>
-    </w:p>
-    <w:p>
-      <w:pPr>
-        <w:spacing w:line="480" w:lineRule="auto"/>
-        <w:contextualSpacing/>
-        <w:jc w:val="both"/>
-        <w:rPr>
-          <w:sz w:val="28"/>
-          <w:szCs w:val="28"/>
-        </w:rPr>
-      </w:pPr>
-      <w:r>
-        <w:rPr>
-          <w:sz w:val="28"/>
-          <w:szCs w:val="28"/>
-        </w:rPr>
-        <w:t>Author Contributions</w:t>
-      </w:r>
-    </w:p>
-    <w:p>
-      <w:pPr>
-        <w:spacing w:line="480" w:lineRule="auto"/>
-        <w:contextualSpacing/>
-        <w:jc w:val="both"/>
-      </w:pPr>
-      <w:r>
-        <w:t>Author Contributions</w:t>
-      </w:r>
-    </w:p>
-    <w:p>
-      <w:pPr>
-        <w:spacing w:line="480" w:lineRule="auto"/>
-        <w:contextualSpacing/>
-        <w:jc w:val="both"/>
-        <w:rPr>
-          <w:sz w:val="28"/>
-          <w:szCs w:val="28"/>
-        </w:rPr>
-      </w:pPr>
-    </w:p>
-    <w:p>
-      <w:pPr>
-        <w:spacing w:line="480" w:lineRule="auto"/>
-        <w:contextualSpacing/>
-        <w:jc w:val="both"/>
-        <w:rPr>
-          <w:sz w:val="28"/>
-          <w:szCs w:val="28"/>
-        </w:rPr>
-      </w:pPr>
-      <w:r>
-        <w:rPr>
-          <w:sz w:val="28"/>
-          <w:szCs w:val="28"/>
-        </w:rPr>
-        <w:t xml:space="preserve">Supporting </w:t>
-      </w:r>
-      <w:r>
-        <w:rPr>
-          <w:sz w:val="28"/>
-          <w:szCs w:val="28"/>
-        </w:rPr>
-        <w:t>Information</w:t>
-      </w:r>
-    </w:p>
-    <w:p>
-      <w:pPr>
-        <w:spacing w:line="480" w:lineRule="auto"/>
-        <w:contextualSpacing/>
-        <w:jc w:val="both"/>
-        <w:rPr>
-          <w:sz w:val="28"/>
-          <w:szCs w:val="28"/>
-        </w:rPr>
-      </w:pPr>
-    </w:p>
-    <w:p>
-      <w:pPr>
-        <w:spacing w:line="480" w:lineRule="auto"/>
-        <w:contextualSpacing/>
-        <w:jc w:val="both"/>
-        <w:rPr>
-          <w:sz w:val="28"/>
-          <w:szCs w:val="28"/>
-        </w:rPr>
-      </w:pPr>
-      <w:r>
-        <w:rPr>
           <w:noProof/>
           <w:sz w:val="28"/>
           <w:szCs w:val="28"/>
@@ -2919,7 +3046,7 @@
                     <pic:cNvPicPr/>
                   </pic:nvPicPr>
                   <pic:blipFill>
-                    <a:blip r:embed="rId9" cstate="print">
+                    <a:blip r:embed="rId13" cstate="print">
                       <a:extLst>
                         <a:ext uri="{28A0092B-C50C-407E-A947-70E740481C1C}">
                           <a14:useLocalDpi xmlns:a14="http://schemas.microsoft.com/office/drawing/2010/main" val="0"/>
@@ -2967,7 +3094,7 @@
                     <pic:cNvPicPr/>
                   </pic:nvPicPr>
                   <pic:blipFill>
-                    <a:blip r:embed="rId10" cstate="print">
+                    <a:blip r:embed="rId14" cstate="print">
                       <a:extLst>
                         <a:ext uri="{28A0092B-C50C-407E-A947-70E740481C1C}">
                           <a14:useLocalDpi xmlns:a14="http://schemas.microsoft.com/office/drawing/2010/main" val="0"/>
@@ -2994,57 +3121,6 @@
         </w:drawing>
       </w:r>
     </w:p>
-    <w:p>
-      <w:pPr>
-        <w:spacing w:line="480" w:lineRule="auto"/>
-        <w:contextualSpacing/>
-        <w:jc w:val="both"/>
-        <w:rPr>
-          <w:sz w:val="28"/>
-          <w:szCs w:val="28"/>
-        </w:rPr>
-      </w:pPr>
-    </w:p>
-    <w:p>
-      <w:pPr>
-        <w:spacing w:line="480" w:lineRule="auto"/>
-        <w:contextualSpacing/>
-        <w:jc w:val="both"/>
-        <w:rPr>
-          <w:sz w:val="28"/>
-          <w:szCs w:val="28"/>
-        </w:rPr>
-      </w:pPr>
-    </w:p>
-    <w:p>
-      <w:pPr>
-        <w:spacing w:line="480" w:lineRule="auto"/>
-        <w:contextualSpacing/>
-        <w:jc w:val="both"/>
-      </w:pPr>
-    </w:p>
-    <w:p>
-      <w:pPr>
-        <w:spacing w:line="480" w:lineRule="auto"/>
-        <w:contextualSpacing/>
-        <w:jc w:val="center"/>
-        <w:rPr>
-          <w:sz w:val="26"/>
-          <w:szCs w:val="26"/>
-        </w:rPr>
-      </w:pPr>
-    </w:p>
-    <w:p>
-      <w:pPr>
-        <w:spacing w:line="480" w:lineRule="auto"/>
-        <w:contextualSpacing/>
-        <w:jc w:val="both"/>
-        <w:rPr>
-          <w:sz w:val="28"/>
-          <w:szCs w:val="28"/>
-        </w:rPr>
-      </w:pPr>
-    </w:p>
     <w:sectPr>
       <w:pgSz w:w="11906" w:h="16838"/>
       <w:pgMar w:top="1440" w:right="1440" w:bottom="1440" w:left="1440" w:header="708" w:footer="708" w:gutter="0"/>
@@ -3053,6 +3129,75 @@
     </w:sectPr>
   </w:body>
 </w:document>
+</file>
+
+<file path=word/comments.xml><?xml version="1.0" encoding="utf-8"?>
+<w:comments xmlns:wpc="http://schemas.microsoft.com/office/word/2010/wordprocessingCanvas" xmlns:cx="http://schemas.microsoft.com/office/drawing/2014/chartex" xmlns:cx1="http://schemas.microsoft.com/office/drawing/2015/9/8/chartex" xmlns:cx2="http://schemas.microsoft.com/office/drawing/2015/10/21/chartex" xmlns:cx3="http://schemas.microsoft.com/office/drawing/2016/5/9/chartex" xmlns:cx4="http://schemas.microsoft.com/office/drawing/2016/5/10/chartex" xmlns:cx5="http://schemas.microsoft.com/office/drawing/2016/5/11/chartex" xmlns:cx6="http://schemas.microsoft.com/office/drawing/2016/5/12/chartex" xmlns:cx7="http://schemas.microsoft.com/office/drawing/2016/5/13/chartex" xmlns:cx8="http://schemas.microsoft.com/office/drawing/2016/5/14/chartex" xmlns:mc="http://schemas.openxmlformats.org/markup-compatibility/2006" xmlns:aink="http://schemas.microsoft.com/office/drawing/2016/ink" xmlns:am3d="http://schemas.microsoft.com/office/drawing/2017/model3d" xmlns:o="urn:schemas-microsoft-com:office:office" xmlns:r="http://schemas.openxmlformats.org/officeDocument/2006/relationships" xmlns:m="http://schemas.openxmlformats.org/officeDocument/2006/math" xmlns:v="urn:schemas-microsoft-com:vml" xmlns:wp14="http://schemas.microsoft.com/office/word/2010/wordprocessingDrawing" xmlns:wp="http://schemas.openxmlformats.org/drawingml/2006/wordprocessingDrawing" xmlns:w10="urn:schemas-microsoft-com:office:word" xmlns:w="http://schemas.openxmlformats.org/wordprocessingml/2006/main" xmlns:w14="http://schemas.microsoft.com/office/word/2010/wordml" xmlns:w15="http://schemas.microsoft.com/office/word/2012/wordml" xmlns:w16cex="http://schemas.microsoft.com/office/word/2018/wordml/cex" xmlns:w16cid="http://schemas.microsoft.com/office/word/2016/wordml/cid" xmlns:w16="http://schemas.microsoft.com/office/word/2018/wordml" xmlns:w16sdtdh="http://schemas.microsoft.com/office/word/2020/wordml/sdtdatahash" xmlns:w16se="http://schemas.microsoft.com/office/word/2015/wordml/symex" xmlns:wpg="http://schemas.microsoft.com/office/word/2010/wordprocessingGroup" xmlns:wpi="http://schemas.microsoft.com/office/word/2010/wordprocessingInk" xmlns:wne="http://schemas.microsoft.com/office/word/2006/wordml" xmlns:wps="http://schemas.microsoft.com/office/word/2010/wordprocessingShape" mc:Ignorable="w14 w15 w16se w16cid w16 w16cex w16sdtdh wp14">
+  <w:comment w:id="0" w:author="Max Lindmark" w:date="2022-01-06T17:42:00Z" w:initials="MOU">
+    <w:p>
+      <w:pPr>
+        <w:pStyle w:val="CommentText"/>
+      </w:pPr>
+      <w:r>
+        <w:rPr>
+          <w:rStyle w:val="CommentReference"/>
+        </w:rPr>
+        <w:annotationRef/>
+      </w:r>
+      <w:r>
+        <w:t xml:space="preserve">alternatively Journal of Animal Ecology: </w:t>
+      </w:r>
+      <w:hyperlink r:id="rId1" w:history="1">
+        <w:r>
+          <w:rPr>
+            <w:rStyle w:val="Hyperlink"/>
+          </w:rPr>
+          <w:t>https://besjournals.onlinelibrary.wiley.com/hub/journal/13652656/features/concepts_in_animal_ecology</w:t>
+        </w:r>
+      </w:hyperlink>
+      <w:r>
+        <w:t xml:space="preserve"> </w:t>
+      </w:r>
+    </w:p>
+  </w:comment>
+  <w:comment w:id="1" w:author="Max Lindmark" w:date="2021-12-31T10:40:00Z" w:initials="MOU">
+    <w:p>
+      <w:pPr>
+        <w:pStyle w:val="CommentText"/>
+      </w:pPr>
+      <w:r>
+        <w:rPr>
+          <w:rStyle w:val="CommentReference"/>
+        </w:rPr>
+        <w:annotationRef/>
+      </w:r>
+      <w:r>
+        <w:t>make panel C a separate figure, or vertical layout</w:t>
+      </w:r>
+    </w:p>
+  </w:comment>
+</w:comments>
+</file>
+
+<file path=word/commentsExtended.xml><?xml version="1.0" encoding="utf-8"?>
+<w15:commentsEx xmlns:wpc="http://schemas.microsoft.com/office/word/2010/wordprocessingCanvas" xmlns:cx="http://schemas.microsoft.com/office/drawing/2014/chartex" xmlns:cx1="http://schemas.microsoft.com/office/drawing/2015/9/8/chartex" xmlns:cx2="http://schemas.microsoft.com/office/drawing/2015/10/21/chartex" xmlns:cx3="http://schemas.microsoft.com/office/drawing/2016/5/9/chartex" xmlns:cx4="http://schemas.microsoft.com/office/drawing/2016/5/10/chartex" xmlns:cx5="http://schemas.microsoft.com/office/drawing/2016/5/11/chartex" xmlns:cx6="http://schemas.microsoft.com/office/drawing/2016/5/12/chartex" xmlns:cx7="http://schemas.microsoft.com/office/drawing/2016/5/13/chartex" xmlns:cx8="http://schemas.microsoft.com/office/drawing/2016/5/14/chartex" xmlns:mc="http://schemas.openxmlformats.org/markup-compatibility/2006" xmlns:aink="http://schemas.microsoft.com/office/drawing/2016/ink" xmlns:am3d="http://schemas.microsoft.com/office/drawing/2017/model3d" xmlns:o="urn:schemas-microsoft-com:office:office" xmlns:r="http://schemas.openxmlformats.org/officeDocument/2006/relationships" xmlns:m="http://schemas.openxmlformats.org/officeDocument/2006/math" xmlns:v="urn:schemas-microsoft-com:vml" xmlns:wp14="http://schemas.microsoft.com/office/word/2010/wordprocessingDrawing" xmlns:wp="http://schemas.openxmlformats.org/drawingml/2006/wordprocessingDrawing" xmlns:w10="urn:schemas-microsoft-com:office:word" xmlns:w="http://schemas.openxmlformats.org/wordprocessingml/2006/main" xmlns:w14="http://schemas.microsoft.com/office/word/2010/wordml" xmlns:w15="http://schemas.microsoft.com/office/word/2012/wordml" xmlns:w16cex="http://schemas.microsoft.com/office/word/2018/wordml/cex" xmlns:w16cid="http://schemas.microsoft.com/office/word/2016/wordml/cid" xmlns:w16="http://schemas.microsoft.com/office/word/2018/wordml" xmlns:w16sdtdh="http://schemas.microsoft.com/office/word/2020/wordml/sdtdatahash" xmlns:w16se="http://schemas.microsoft.com/office/word/2015/wordml/symex" xmlns:wpg="http://schemas.microsoft.com/office/word/2010/wordprocessingGroup" xmlns:wpi="http://schemas.microsoft.com/office/word/2010/wordprocessingInk" xmlns:wne="http://schemas.microsoft.com/office/word/2006/wordml" xmlns:wps="http://schemas.microsoft.com/office/word/2010/wordprocessingShape" mc:Ignorable="w14 w15 w16se w16cid w16 w16cex w16sdtdh wp14">
+  <w15:commentEx w15:paraId="095FD65A" w15:done="0"/>
+  <w15:commentEx w15:paraId="2BABEC6A" w15:done="0"/>
+</w15:commentsEx>
+</file>
+
+<file path=word/commentsExtensible.xml><?xml version="1.0" encoding="utf-8"?>
+<w16cex:commentsExtensible xmlns:wpc="http://schemas.microsoft.com/office/word/2010/wordprocessingCanvas" xmlns:cx="http://schemas.microsoft.com/office/drawing/2014/chartex" xmlns:cx1="http://schemas.microsoft.com/office/drawing/2015/9/8/chartex" xmlns:cx2="http://schemas.microsoft.com/office/drawing/2015/10/21/chartex" xmlns:cx3="http://schemas.microsoft.com/office/drawing/2016/5/9/chartex" xmlns:cx4="http://schemas.microsoft.com/office/drawing/2016/5/10/chartex" xmlns:cx5="http://schemas.microsoft.com/office/drawing/2016/5/11/chartex" xmlns:cx6="http://schemas.microsoft.com/office/drawing/2016/5/12/chartex" xmlns:cx7="http://schemas.microsoft.com/office/drawing/2016/5/13/chartex" xmlns:cx8="http://schemas.microsoft.com/office/drawing/2016/5/14/chartex" xmlns:mc="http://schemas.openxmlformats.org/markup-compatibility/2006" xmlns:aink="http://schemas.microsoft.com/office/drawing/2016/ink" xmlns:am3d="http://schemas.microsoft.com/office/drawing/2017/model3d" xmlns:o="urn:schemas-microsoft-com:office:office" xmlns:r="http://schemas.openxmlformats.org/officeDocument/2006/relationships" xmlns:m="http://schemas.openxmlformats.org/officeDocument/2006/math" xmlns:v="urn:schemas-microsoft-com:vml" xmlns:wp14="http://schemas.microsoft.com/office/word/2010/wordprocessingDrawing" xmlns:wp="http://schemas.openxmlformats.org/drawingml/2006/wordprocessingDrawing" xmlns:w10="urn:schemas-microsoft-com:office:word" xmlns:w="http://schemas.openxmlformats.org/wordprocessingml/2006/main" xmlns:w14="http://schemas.microsoft.com/office/word/2010/wordml" xmlns:w15="http://schemas.microsoft.com/office/word/2012/wordml" xmlns:w16cex="http://schemas.microsoft.com/office/word/2018/wordml/cex" xmlns:w16cid="http://schemas.microsoft.com/office/word/2016/wordml/cid" xmlns:w16="http://schemas.microsoft.com/office/word/2018/wordml" xmlns:w16sdtdh="http://schemas.microsoft.com/office/word/2020/wordml/sdtdatahash" xmlns:w16se="http://schemas.microsoft.com/office/word/2015/wordml/symex" xmlns:wpg="http://schemas.microsoft.com/office/word/2010/wordprocessingGroup" xmlns:wpi="http://schemas.microsoft.com/office/word/2010/wordprocessingInk" xmlns:wne="http://schemas.microsoft.com/office/word/2006/wordml" xmlns:wps="http://schemas.microsoft.com/office/word/2010/wordprocessingShape" mc:Ignorable="w14 w15 w16se w16cid w16 w16cex w16sdtdh wp14">
+  <w16cex:commentExtensible w16cex:durableId="2581A894" w16cex:dateUtc="2022-01-06T16:42:00Z"/>
+  <w16cex:commentExtensible w16cex:durableId="25795C96" w16cex:dateUtc="2021-12-31T09:40:00Z"/>
+</w16cex:commentsExtensible>
+</file>
+
+<file path=word/commentsIds.xml><?xml version="1.0" encoding="utf-8"?>
+<w16cid:commentsIds xmlns:wpc="http://schemas.microsoft.com/office/word/2010/wordprocessingCanvas" xmlns:cx="http://schemas.microsoft.com/office/drawing/2014/chartex" xmlns:cx1="http://schemas.microsoft.com/office/drawing/2015/9/8/chartex" xmlns:cx2="http://schemas.microsoft.com/office/drawing/2015/10/21/chartex" xmlns:cx3="http://schemas.microsoft.com/office/drawing/2016/5/9/chartex" xmlns:cx4="http://schemas.microsoft.com/office/drawing/2016/5/10/chartex" xmlns:cx5="http://schemas.microsoft.com/office/drawing/2016/5/11/chartex" xmlns:cx6="http://schemas.microsoft.com/office/drawing/2016/5/12/chartex" xmlns:cx7="http://schemas.microsoft.com/office/drawing/2016/5/13/chartex" xmlns:cx8="http://schemas.microsoft.com/office/drawing/2016/5/14/chartex" xmlns:mc="http://schemas.openxmlformats.org/markup-compatibility/2006" xmlns:aink="http://schemas.microsoft.com/office/drawing/2016/ink" xmlns:am3d="http://schemas.microsoft.com/office/drawing/2017/model3d" xmlns:o="urn:schemas-microsoft-com:office:office" xmlns:r="http://schemas.openxmlformats.org/officeDocument/2006/relationships" xmlns:m="http://schemas.openxmlformats.org/officeDocument/2006/math" xmlns:v="urn:schemas-microsoft-com:vml" xmlns:wp14="http://schemas.microsoft.com/office/word/2010/wordprocessingDrawing" xmlns:wp="http://schemas.openxmlformats.org/drawingml/2006/wordprocessingDrawing" xmlns:w10="urn:schemas-microsoft-com:office:word" xmlns:w="http://schemas.openxmlformats.org/wordprocessingml/2006/main" xmlns:w14="http://schemas.microsoft.com/office/word/2010/wordml" xmlns:w15="http://schemas.microsoft.com/office/word/2012/wordml" xmlns:w16cex="http://schemas.microsoft.com/office/word/2018/wordml/cex" xmlns:w16cid="http://schemas.microsoft.com/office/word/2016/wordml/cid" xmlns:w16="http://schemas.microsoft.com/office/word/2018/wordml" xmlns:w16sdtdh="http://schemas.microsoft.com/office/word/2020/wordml/sdtdatahash" xmlns:w16se="http://schemas.microsoft.com/office/word/2015/wordml/symex" xmlns:wpg="http://schemas.microsoft.com/office/word/2010/wordprocessingGroup" xmlns:wpi="http://schemas.microsoft.com/office/word/2010/wordprocessingInk" xmlns:wne="http://schemas.microsoft.com/office/word/2006/wordml" xmlns:wps="http://schemas.microsoft.com/office/word/2010/wordprocessingShape" mc:Ignorable="w14 w15 w16se w16cid w16 w16cex w16sdtdh wp14">
+  <w16cid:commentId w16cid:paraId="095FD65A" w16cid:durableId="2581A894"/>
+  <w16cid:commentId w16cid:paraId="2BABEC6A" w16cid:durableId="25795C96"/>
+</w16cid:commentsIds>
 </file>
 
 <file path=word/endnotes.xml><?xml version="1.0" encoding="utf-8"?>

</xml_diff>